<commit_message>
Updated resume pdf document and moved some files from the image directory to a keepit folder for storage
</commit_message>
<xml_diff>
--- a/assets/images/Resume.docx
+++ b/assets/images/Resume.docx
@@ -7,9 +7,9 @@
         <w:spacing w:after="200" w:line="240" w:lineRule="auto"/>
         <w:ind w:right="-15"/>
         <w:rPr>
-          <w:rFonts w:ascii="Times New Roman" w:eastAsia="Times New Roman" w:hAnsi="Times New Roman" w:cs="Times New Roman"/>
-          <w:sz w:val="24"/>
-          <w:szCs w:val="24"/>
+          <w:rFonts w:eastAsia="Times New Roman" w:cstheme="minorHAnsi"/>
+          <w:sz w:val="28"/>
+          <w:szCs w:val="28"/>
         </w:rPr>
       </w:pPr>
       <w:r>
@@ -81,7 +81,7 @@
       </w:r>
       <w:r>
         <w:rPr>
-          <w:rFonts w:ascii="Calibri" w:eastAsia="Times New Roman" w:hAnsi="Calibri" w:cs="Calibri"/>
+          <w:rFonts w:eastAsia="Times New Roman" w:cstheme="minorHAnsi"/>
           <w:color w:val="222222"/>
           <w:sz w:val="28"/>
           <w:szCs w:val="28"/>
@@ -90,7 +90,7 @@
       </w:r>
       <w:r>
         <w:rPr>
-          <w:rFonts w:ascii="Calibri" w:eastAsia="Times New Roman" w:hAnsi="Calibri" w:cs="Calibri"/>
+          <w:rFonts w:eastAsia="Times New Roman" w:cstheme="minorHAnsi"/>
           <w:color w:val="222222"/>
           <w:sz w:val="28"/>
           <w:szCs w:val="28"/>
@@ -99,7 +99,7 @@
       </w:r>
       <w:r>
         <w:rPr>
-          <w:rFonts w:ascii="Calibri" w:eastAsia="Times New Roman" w:hAnsi="Calibri" w:cs="Calibri"/>
+          <w:rFonts w:eastAsia="Times New Roman" w:cstheme="minorHAnsi"/>
           <w:color w:val="222222"/>
           <w:sz w:val="28"/>
           <w:szCs w:val="28"/>
@@ -111,17 +111,13 @@
       <w:pPr>
         <w:spacing w:after="0" w:line="240" w:lineRule="auto"/>
         <w:rPr>
-          <w:rFonts w:ascii="Times New Roman" w:eastAsia="Times New Roman" w:hAnsi="Times New Roman" w:cs="Times New Roman"/>
-          <w:sz w:val="24"/>
-          <w:szCs w:val="24"/>
-        </w:rPr>
-      </w:pPr>
-      <w:r>
-        <w:rPr>
-          <w:rFonts w:ascii="Calibri" w:eastAsia="Times New Roman" w:hAnsi="Calibri" w:cs="Calibri"/>
-          <w:color w:val="222222"/>
-          <w:sz w:val="18"/>
-          <w:szCs w:val="18"/>
+          <w:rFonts w:eastAsia="Times New Roman" w:cstheme="minorHAnsi"/>
+        </w:rPr>
+      </w:pPr>
+      <w:r>
+        <w:rPr>
+          <w:rFonts w:eastAsia="Times New Roman" w:cstheme="minorHAnsi"/>
+          <w:color w:val="222222"/>
         </w:rPr>
         <w:t>From Henrico, VA</w:t>
       </w:r>
@@ -130,17 +126,13 @@
       <w:pPr>
         <w:spacing w:after="0" w:line="240" w:lineRule="auto"/>
         <w:rPr>
-          <w:rFonts w:ascii="Times New Roman" w:eastAsia="Times New Roman" w:hAnsi="Times New Roman" w:cs="Times New Roman"/>
-          <w:sz w:val="24"/>
-          <w:szCs w:val="24"/>
-        </w:rPr>
-      </w:pPr>
-      <w:r>
-        <w:rPr>
-          <w:rFonts w:ascii="Calibri" w:eastAsia="Times New Roman" w:hAnsi="Calibri" w:cs="Calibri"/>
-          <w:color w:val="222222"/>
-          <w:sz w:val="18"/>
-          <w:szCs w:val="18"/>
+          <w:rFonts w:eastAsia="Times New Roman" w:cstheme="minorHAnsi"/>
+        </w:rPr>
+      </w:pPr>
+      <w:r>
+        <w:rPr>
+          <w:rFonts w:eastAsia="Times New Roman" w:cstheme="minorHAnsi"/>
+          <w:color w:val="222222"/>
         </w:rPr>
         <w:t>sherriemcnulty@gmail.com</w:t>
       </w:r>
@@ -149,26 +141,20 @@
       <w:pPr>
         <w:spacing w:after="0" w:line="240" w:lineRule="auto"/>
         <w:rPr>
-          <w:rFonts w:ascii="Times New Roman" w:eastAsia="Times New Roman" w:hAnsi="Times New Roman" w:cs="Times New Roman"/>
-          <w:sz w:val="24"/>
-          <w:szCs w:val="24"/>
-        </w:rPr>
-      </w:pPr>
-      <w:r>
-        <w:rPr>
-          <w:rFonts w:ascii="Calibri" w:eastAsia="Times New Roman" w:hAnsi="Calibri" w:cs="Calibri"/>
-          <w:color w:val="222222"/>
-          <w:sz w:val="18"/>
-          <w:szCs w:val="18"/>
+          <w:rFonts w:eastAsia="Times New Roman" w:cstheme="minorHAnsi"/>
+        </w:rPr>
+      </w:pPr>
+      <w:r>
+        <w:rPr>
+          <w:rFonts w:eastAsia="Times New Roman" w:cstheme="minorHAnsi"/>
+          <w:color w:val="222222"/>
         </w:rPr>
         <w:t>http://</w:t>
       </w:r>
       <w:r>
         <w:rPr>
-          <w:rFonts w:ascii="Calibri" w:eastAsia="Times New Roman" w:hAnsi="Calibri" w:cs="Calibri"/>
-          <w:color w:val="222222"/>
-          <w:sz w:val="18"/>
-          <w:szCs w:val="18"/>
+          <w:rFonts w:eastAsia="Times New Roman" w:cstheme="minorHAnsi"/>
+          <w:color w:val="222222"/>
         </w:rPr>
         <w:t>sherriemcnulty.com</w:t>
       </w:r>
@@ -179,17 +165,17 @@
         <w:ind w:right="-30"/>
         <w:outlineLvl w:val="0"/>
         <w:rPr>
-          <w:rFonts w:ascii="Times New Roman" w:eastAsia="Times New Roman" w:hAnsi="Times New Roman" w:cs="Times New Roman"/>
+          <w:rFonts w:eastAsia="Times New Roman" w:cstheme="minorHAnsi"/>
           <w:b/>
           <w:bCs/>
           <w:kern w:val="36"/>
-          <w:sz w:val="48"/>
-          <w:szCs w:val="48"/>
-        </w:rPr>
-      </w:pPr>
-      <w:r>
-        <w:rPr>
-          <w:rFonts w:ascii="Calibri" w:eastAsia="Times New Roman" w:hAnsi="Calibri" w:cs="Calibri"/>
+          <w:sz w:val="28"/>
+          <w:szCs w:val="28"/>
+        </w:rPr>
+      </w:pPr>
+      <w:r>
+        <w:rPr>
+          <w:rFonts w:eastAsia="Times New Roman" w:cstheme="minorHAnsi"/>
           <w:color w:val="222222"/>
           <w:kern w:val="36"/>
           <w:sz w:val="28"/>
@@ -200,132 +186,137 @@
     </w:p>
     <w:p>
       <w:pPr>
-        <w:spacing w:after="60" w:line="240" w:lineRule="auto"/>
-        <w:rPr>
-          <w:rFonts w:ascii="Times New Roman" w:eastAsia="Times New Roman" w:hAnsi="Times New Roman" w:cs="Times New Roman"/>
-          <w:sz w:val="24"/>
-          <w:szCs w:val="24"/>
-        </w:rPr>
-      </w:pPr>
-      <w:r>
-        <w:rPr>
-          <w:rFonts w:ascii="Calibri" w:eastAsia="Times New Roman" w:hAnsi="Calibri" w:cs="Calibri"/>
-          <w:color w:val="222222"/>
-          <w:shd w:val="clear" w:color="auto" w:fill="FFFFFF"/>
-        </w:rPr>
-        <w:t xml:space="preserve">JavaScript, jQuery, </w:t>
-      </w:r>
-      <w:r>
-        <w:rPr>
-          <w:rFonts w:ascii="Calibri" w:eastAsia="Times New Roman" w:hAnsi="Calibri" w:cs="Calibri"/>
-          <w:color w:val="222222"/>
-          <w:shd w:val="clear" w:color="auto" w:fill="FFFFFF"/>
-        </w:rPr>
-        <w:t xml:space="preserve">React, </w:t>
-      </w:r>
-      <w:r>
-        <w:rPr>
-          <w:rFonts w:ascii="Calibri" w:eastAsia="Times New Roman" w:hAnsi="Calibri" w:cs="Calibri"/>
-          <w:color w:val="222222"/>
-          <w:shd w:val="clear" w:color="auto" w:fill="FFFFFF"/>
-        </w:rPr>
-        <w:t xml:space="preserve">Node, Express, </w:t>
-      </w:r>
-      <w:r>
-        <w:rPr>
-          <w:rFonts w:ascii="Calibri" w:eastAsia="Times New Roman" w:hAnsi="Calibri" w:cs="Calibri"/>
-          <w:color w:val="222222"/>
-          <w:shd w:val="clear" w:color="auto" w:fill="FFFFFF"/>
-        </w:rPr>
-        <w:t xml:space="preserve">Handlebars, </w:t>
-      </w:r>
-      <w:r>
-        <w:rPr>
-          <w:rFonts w:ascii="Calibri" w:eastAsia="Times New Roman" w:hAnsi="Calibri" w:cs="Calibri"/>
-          <w:color w:val="222222"/>
-          <w:shd w:val="clear" w:color="auto" w:fill="FFFFFF"/>
-        </w:rPr>
-        <w:t xml:space="preserve">MySQL, </w:t>
-      </w:r>
-      <w:r>
-        <w:rPr>
-          <w:rFonts w:ascii="Calibri" w:eastAsia="Times New Roman" w:hAnsi="Calibri" w:cs="Calibri"/>
-          <w:color w:val="222222"/>
-          <w:shd w:val="clear" w:color="auto" w:fill="FFFFFF"/>
-        </w:rPr>
-        <w:t>REST</w:t>
-      </w:r>
-      <w:r>
-        <w:rPr>
-          <w:rFonts w:ascii="Calibri" w:eastAsia="Times New Roman" w:hAnsi="Calibri" w:cs="Calibri"/>
-          <w:color w:val="222222"/>
-          <w:shd w:val="clear" w:color="auto" w:fill="FFFFFF"/>
-        </w:rPr>
-        <w:t xml:space="preserve">, </w:t>
-      </w:r>
-      <w:r>
-        <w:rPr>
-          <w:rFonts w:ascii="Calibri" w:eastAsia="Times New Roman" w:hAnsi="Calibri" w:cs="Calibri"/>
-          <w:color w:val="222222"/>
-          <w:shd w:val="clear" w:color="auto" w:fill="FFFFFF"/>
-        </w:rPr>
-        <w:t>HTML</w:t>
-      </w:r>
-      <w:r>
-        <w:rPr>
-          <w:rFonts w:ascii="Calibri" w:eastAsia="Times New Roman" w:hAnsi="Calibri" w:cs="Calibri"/>
-          <w:color w:val="222222"/>
-          <w:shd w:val="clear" w:color="auto" w:fill="FFFFFF"/>
-        </w:rPr>
-        <w:t xml:space="preserve"> </w:t>
-      </w:r>
-      <w:r>
-        <w:rPr>
-          <w:rFonts w:ascii="Calibri" w:eastAsia="Times New Roman" w:hAnsi="Calibri" w:cs="Calibri"/>
-          <w:color w:val="222222"/>
-          <w:shd w:val="clear" w:color="auto" w:fill="FFFFFF"/>
-        </w:rPr>
-        <w:t>5, CSS</w:t>
-      </w:r>
-      <w:r>
-        <w:rPr>
-          <w:rFonts w:ascii="Calibri" w:eastAsia="Times New Roman" w:hAnsi="Calibri" w:cs="Calibri"/>
-          <w:color w:val="222222"/>
-          <w:shd w:val="clear" w:color="auto" w:fill="FFFFFF"/>
-        </w:rPr>
-        <w:t xml:space="preserve"> </w:t>
-      </w:r>
-      <w:r>
-        <w:rPr>
-          <w:rFonts w:ascii="Calibri" w:eastAsia="Times New Roman" w:hAnsi="Calibri" w:cs="Calibri"/>
-          <w:color w:val="222222"/>
-          <w:shd w:val="clear" w:color="auto" w:fill="FFFFFF"/>
-        </w:rPr>
-        <w:t>3, Bootstrap, Python, Perl, C, C++, Regex, UNIX/Linux Shell Script</w:t>
-      </w:r>
-    </w:p>
-    <w:p>
-      <w:pPr>
         <w:spacing w:before="320" w:after="0" w:line="240" w:lineRule="auto"/>
         <w:ind w:right="-30"/>
         <w:outlineLvl w:val="0"/>
         <w:rPr>
-          <w:rFonts w:ascii="Times New Roman" w:eastAsia="Times New Roman" w:hAnsi="Times New Roman" w:cs="Times New Roman"/>
+          <w:rFonts w:eastAsia="Times New Roman" w:cstheme="minorHAnsi"/>
           <w:b/>
           <w:bCs/>
           <w:kern w:val="36"/>
-          <w:sz w:val="48"/>
-          <w:szCs w:val="48"/>
-        </w:rPr>
-      </w:pPr>
-      <w:r>
-        <w:rPr>
-          <w:rFonts w:ascii="Calibri" w:eastAsia="Times New Roman" w:hAnsi="Calibri" w:cs="Calibri"/>
-          <w:color w:val="222222"/>
+          <w:sz w:val="28"/>
+          <w:szCs w:val="28"/>
+        </w:rPr>
+      </w:pPr>
+      <w:r>
+        <w:rPr>
+          <w:rFonts w:eastAsia="Times New Roman" w:cstheme="minorHAnsi"/>
+          <w:color w:val="222222"/>
+          <w:shd w:val="clear" w:color="auto" w:fill="FFFFFF"/>
+        </w:rPr>
+        <w:t xml:space="preserve">JavaScript, jQuery, React, </w:t>
+      </w:r>
+      <w:r>
+        <w:rPr>
+          <w:rFonts w:eastAsia="Times New Roman" w:cstheme="minorHAnsi"/>
+          <w:color w:val="222222"/>
+          <w:shd w:val="clear" w:color="auto" w:fill="FFFFFF"/>
+        </w:rPr>
+        <w:t xml:space="preserve">Node, Express, </w:t>
+      </w:r>
+      <w:r>
+        <w:rPr>
+          <w:rFonts w:eastAsia="Times New Roman" w:cstheme="minorHAnsi"/>
+          <w:color w:val="222222"/>
+          <w:shd w:val="clear" w:color="auto" w:fill="FFFFFF"/>
+        </w:rPr>
+        <w:t xml:space="preserve">Handlebars, </w:t>
+      </w:r>
+      <w:r>
+        <w:rPr>
+          <w:rFonts w:eastAsia="Times New Roman" w:cstheme="minorHAnsi"/>
+          <w:color w:val="222222"/>
+          <w:shd w:val="clear" w:color="auto" w:fill="FFFFFF"/>
+        </w:rPr>
+        <w:t xml:space="preserve">MySQL, </w:t>
+      </w:r>
+      <w:r>
+        <w:rPr>
+          <w:rFonts w:eastAsia="Times New Roman" w:cstheme="minorHAnsi"/>
+          <w:color w:val="222222"/>
+          <w:shd w:val="clear" w:color="auto" w:fill="FFFFFF"/>
+        </w:rPr>
+        <w:t>REST</w:t>
+      </w:r>
+      <w:r>
+        <w:rPr>
+          <w:rFonts w:eastAsia="Times New Roman" w:cstheme="minorHAnsi"/>
+          <w:color w:val="222222"/>
+          <w:shd w:val="clear" w:color="auto" w:fill="FFFFFF"/>
+        </w:rPr>
+        <w:t xml:space="preserve">, </w:t>
+      </w:r>
+      <w:r>
+        <w:rPr>
+          <w:rFonts w:eastAsia="Times New Roman" w:cstheme="minorHAnsi"/>
+          <w:color w:val="222222"/>
+          <w:shd w:val="clear" w:color="auto" w:fill="FFFFFF"/>
+        </w:rPr>
+        <w:t>HTML</w:t>
+      </w:r>
+      <w:r>
+        <w:rPr>
+          <w:rFonts w:eastAsia="Times New Roman" w:cstheme="minorHAnsi"/>
+          <w:color w:val="222222"/>
+          <w:shd w:val="clear" w:color="auto" w:fill="FFFFFF"/>
+        </w:rPr>
+        <w:t xml:space="preserve"> </w:t>
+      </w:r>
+      <w:r>
+        <w:rPr>
+          <w:rFonts w:eastAsia="Times New Roman" w:cstheme="minorHAnsi"/>
+          <w:color w:val="222222"/>
+          <w:shd w:val="clear" w:color="auto" w:fill="FFFFFF"/>
+        </w:rPr>
+        <w:t>5, CSS</w:t>
+      </w:r>
+      <w:r>
+        <w:rPr>
+          <w:rFonts w:eastAsia="Times New Roman" w:cstheme="minorHAnsi"/>
+          <w:color w:val="222222"/>
+          <w:shd w:val="clear" w:color="auto" w:fill="FFFFFF"/>
+        </w:rPr>
+        <w:t xml:space="preserve"> </w:t>
+      </w:r>
+      <w:r>
+        <w:rPr>
+          <w:rFonts w:eastAsia="Times New Roman" w:cstheme="minorHAnsi"/>
+          <w:color w:val="222222"/>
+          <w:shd w:val="clear" w:color="auto" w:fill="FFFFFF"/>
+        </w:rPr>
+        <w:t>3, Bootstrap, Python, Perl, C, C++, Regex, UNIX/Linux Shell Script</w:t>
+      </w:r>
+      <w:r>
+        <w:rPr>
+          <w:rFonts w:eastAsia="Times New Roman" w:cstheme="minorHAnsi"/>
+          <w:color w:val="222222"/>
+          <w:shd w:val="clear" w:color="auto" w:fill="FFFFFF"/>
+        </w:rPr>
+        <w:t>, Visual Studio Code, Photoshop</w:t>
+      </w:r>
+    </w:p>
+    <w:p>
+      <w:pPr>
+        <w:spacing w:before="320" w:after="0" w:line="240" w:lineRule="auto"/>
+        <w:ind w:right="-30"/>
+        <w:outlineLvl w:val="0"/>
+        <w:rPr>
+          <w:rFonts w:eastAsia="Times New Roman" w:cstheme="minorHAnsi"/>
+          <w:b/>
+          <w:bCs/>
           <w:kern w:val="36"/>
           <w:sz w:val="28"/>
           <w:szCs w:val="28"/>
         </w:rPr>
+      </w:pPr>
+      <w:r>
+        <w:rPr>
+          <w:rFonts w:eastAsia="Times New Roman" w:cstheme="minorHAnsi"/>
+          <w:color w:val="222222"/>
+          <w:kern w:val="36"/>
+          <w:sz w:val="28"/>
+          <w:szCs w:val="28"/>
+        </w:rPr>
         <w:t>Experience</w:t>
       </w:r>
     </w:p>
@@ -335,37 +326,29 @@
         <w:ind w:left="-15" w:right="-30"/>
         <w:outlineLvl w:val="1"/>
         <w:rPr>
-          <w:rFonts w:ascii="Times New Roman" w:eastAsia="Times New Roman" w:hAnsi="Times New Roman" w:cs="Times New Roman"/>
+          <w:rFonts w:eastAsia="Times New Roman" w:cstheme="minorHAnsi"/>
           <w:b/>
           <w:bCs/>
-          <w:sz w:val="36"/>
-          <w:szCs w:val="36"/>
-        </w:rPr>
-      </w:pPr>
-      <w:r>
-        <w:rPr>
-          <w:rFonts w:ascii="Calibri" w:eastAsia="Times New Roman" w:hAnsi="Calibri" w:cs="Calibri"/>
-          <w:color w:val="222222"/>
-          <w:sz w:val="18"/>
-          <w:szCs w:val="18"/>
+        </w:rPr>
+      </w:pPr>
+      <w:r>
+        <w:rPr>
+          <w:rFonts w:eastAsia="Times New Roman" w:cstheme="minorHAnsi"/>
+          <w:color w:val="222222"/>
         </w:rPr>
         <w:t xml:space="preserve">FEBRUARY 2019 </w:t>
       </w:r>
       <w:r>
         <w:rPr>
-          <w:rFonts w:ascii="Calibri" w:eastAsia="Times New Roman" w:hAnsi="Calibri" w:cs="Calibri"/>
-          <w:color w:val="222222"/>
-          <w:sz w:val="18"/>
-          <w:szCs w:val="18"/>
+          <w:rFonts w:eastAsia="Times New Roman" w:cstheme="minorHAnsi"/>
+          <w:color w:val="222222"/>
         </w:rPr>
         <w:t>– JULY 2019</w:t>
       </w:r>
       <w:r>
         <w:rPr>
-          <w:rFonts w:ascii="Calibri" w:eastAsia="Times New Roman" w:hAnsi="Calibri" w:cs="Calibri"/>
-          <w:color w:val="222222"/>
-          <w:sz w:val="18"/>
-          <w:szCs w:val="18"/>
+          <w:rFonts w:eastAsia="Times New Roman" w:cstheme="minorHAnsi"/>
+          <w:color w:val="222222"/>
         </w:rPr>
         <w:t xml:space="preserve"> </w:t>
       </w:r>
@@ -376,23 +359,21 @@
         <w:ind w:left="-15" w:right="-30"/>
         <w:outlineLvl w:val="2"/>
         <w:rPr>
-          <w:rFonts w:ascii="Times New Roman" w:eastAsia="Times New Roman" w:hAnsi="Times New Roman" w:cs="Times New Roman"/>
+          <w:rFonts w:eastAsia="Times New Roman" w:cstheme="minorHAnsi"/>
           <w:b/>
           <w:bCs/>
-          <w:sz w:val="27"/>
-          <w:szCs w:val="27"/>
-        </w:rPr>
-      </w:pPr>
-      <w:r>
-        <w:rPr>
-          <w:rFonts w:ascii="Calibri" w:eastAsia="Times New Roman" w:hAnsi="Calibri" w:cs="Calibri"/>
+        </w:rPr>
+      </w:pPr>
+      <w:r>
+        <w:rPr>
+          <w:rFonts w:eastAsia="Times New Roman" w:cstheme="minorHAnsi"/>
           <w:color w:val="222222"/>
         </w:rPr>
         <w:t>University of Richmond, Richmond, VA</w:t>
       </w:r>
       <w:r>
         <w:rPr>
-          <w:rFonts w:ascii="Calibri" w:eastAsia="Times New Roman" w:hAnsi="Calibri" w:cs="Calibri"/>
+          <w:rFonts w:eastAsia="Times New Roman" w:cstheme="minorHAnsi"/>
           <w:i/>
           <w:iCs/>
           <w:color w:val="222222"/>
@@ -401,7 +382,7 @@
       </w:r>
       <w:r>
         <w:rPr>
-          <w:rFonts w:ascii="Calibri" w:eastAsia="Times New Roman" w:hAnsi="Calibri" w:cs="Calibri"/>
+          <w:rFonts w:eastAsia="Times New Roman" w:cstheme="minorHAnsi"/>
           <w:i/>
           <w:iCs/>
           <w:color w:val="222222"/>
@@ -410,7 +391,7 @@
       </w:r>
       <w:r>
         <w:rPr>
-          <w:rFonts w:ascii="Calibri" w:eastAsia="Times New Roman" w:hAnsi="Calibri" w:cs="Calibri"/>
+          <w:rFonts w:eastAsia="Times New Roman" w:cstheme="minorHAnsi"/>
           <w:i/>
           <w:iCs/>
           <w:color w:val="222222"/>
@@ -419,7 +400,7 @@
       </w:r>
       <w:r>
         <w:rPr>
-          <w:rFonts w:ascii="Calibri" w:eastAsia="Times New Roman" w:hAnsi="Calibri" w:cs="Calibri"/>
+          <w:rFonts w:eastAsia="Times New Roman" w:cstheme="minorHAnsi"/>
           <w:i/>
           <w:iCs/>
           <w:color w:val="222222"/>
@@ -428,7 +409,7 @@
       </w:r>
       <w:r>
         <w:rPr>
-          <w:rFonts w:ascii="Calibri" w:eastAsia="Times New Roman" w:hAnsi="Calibri" w:cs="Calibri"/>
+          <w:rFonts w:eastAsia="Times New Roman" w:cstheme="minorHAnsi"/>
           <w:i/>
           <w:iCs/>
           <w:color w:val="222222"/>
@@ -437,7 +418,7 @@
       </w:r>
       <w:r>
         <w:rPr>
-          <w:rFonts w:ascii="Calibri" w:eastAsia="Times New Roman" w:hAnsi="Calibri" w:cs="Calibri"/>
+          <w:rFonts w:eastAsia="Times New Roman" w:cstheme="minorHAnsi"/>
           <w:i/>
           <w:iCs/>
           <w:color w:val="222222"/>
@@ -446,7 +427,7 @@
       </w:r>
       <w:r>
         <w:rPr>
-          <w:rFonts w:ascii="Calibri" w:eastAsia="Times New Roman" w:hAnsi="Calibri" w:cs="Calibri"/>
+          <w:rFonts w:eastAsia="Times New Roman" w:cstheme="minorHAnsi"/>
           <w:i/>
           <w:iCs/>
           <w:color w:val="222222"/>
@@ -455,7 +436,7 @@
       </w:r>
       <w:r>
         <w:rPr>
-          <w:rFonts w:ascii="Calibri" w:eastAsia="Times New Roman" w:hAnsi="Calibri" w:cs="Calibri"/>
+          <w:rFonts w:eastAsia="Times New Roman" w:cstheme="minorHAnsi"/>
           <w:i/>
           <w:iCs/>
           <w:color w:val="222222"/>
@@ -474,32 +455,33 @@
         <w:ind w:right="-30"/>
         <w:textAlignment w:val="baseline"/>
         <w:rPr>
-          <w:rFonts w:ascii="Calibri" w:eastAsia="Times New Roman" w:hAnsi="Calibri" w:cs="Calibri"/>
-          <w:color w:val="222222"/>
-          <w:sz w:val="20"/>
-          <w:szCs w:val="20"/>
-        </w:rPr>
-      </w:pPr>
-      <w:r>
-        <w:rPr>
-          <w:rFonts w:ascii="Calibri" w:eastAsia="Times New Roman" w:hAnsi="Calibri" w:cs="Calibri"/>
-          <w:color w:val="222222"/>
-          <w:sz w:val="20"/>
-          <w:szCs w:val="20"/>
-        </w:rPr>
-        <w:t>Created several games using HML5, CSS3, Bootstrap and Media Query, RESTful API</w:t>
-      </w:r>
-      <w:r>
-        <w:rPr>
-          <w:rFonts w:ascii="Calibri" w:eastAsia="Times New Roman" w:hAnsi="Calibri" w:cs="Calibri"/>
-          <w:color w:val="222222"/>
-          <w:sz w:val="20"/>
-          <w:szCs w:val="20"/>
-        </w:rPr>
-        <w:t>, and MYSQL</w:t>
+          <w:rFonts w:eastAsia="Times New Roman" w:cstheme="minorHAnsi"/>
+          <w:color w:val="222222"/>
+        </w:rPr>
+      </w:pPr>
+      <w:r>
+        <w:rPr>
+          <w:rFonts w:eastAsia="Times New Roman" w:cstheme="minorHAnsi"/>
+          <w:color w:val="222222"/>
+        </w:rPr>
+        <w:t xml:space="preserve">Created several games using HML5, CSS3, Bootstrap and Media </w:t>
       </w:r>
       <w:bookmarkStart w:id="0" w:name="_GoBack"/>
       <w:bookmarkEnd w:id="0"/>
+      <w:r>
+        <w:rPr>
+          <w:rFonts w:eastAsia="Times New Roman" w:cstheme="minorHAnsi"/>
+          <w:color w:val="222222"/>
+        </w:rPr>
+        <w:t>Query, RESTful API</w:t>
+      </w:r>
+      <w:r>
+        <w:rPr>
+          <w:rFonts w:eastAsia="Times New Roman" w:cstheme="minorHAnsi"/>
+          <w:color w:val="222222"/>
+        </w:rPr>
+        <w:t>, and MYSQL</w:t>
+      </w:r>
     </w:p>
     <w:p>
       <w:pPr>
@@ -512,27 +494,21 @@
         <w:ind w:right="-30"/>
         <w:textAlignment w:val="baseline"/>
         <w:rPr>
-          <w:rFonts w:ascii="Calibri" w:eastAsia="Times New Roman" w:hAnsi="Calibri" w:cs="Calibri"/>
-          <w:color w:val="222222"/>
-          <w:sz w:val="20"/>
-          <w:szCs w:val="20"/>
-        </w:rPr>
-      </w:pPr>
-      <w:r>
-        <w:rPr>
-          <w:rFonts w:ascii="Calibri" w:eastAsia="Times New Roman" w:hAnsi="Calibri" w:cs="Calibri"/>
-          <w:color w:val="222222"/>
-          <w:sz w:val="20"/>
-          <w:szCs w:val="20"/>
+          <w:rFonts w:eastAsia="Times New Roman" w:cstheme="minorHAnsi"/>
+          <w:color w:val="222222"/>
+        </w:rPr>
+      </w:pPr>
+      <w:r>
+        <w:rPr>
+          <w:rFonts w:eastAsia="Times New Roman" w:cstheme="minorHAnsi"/>
+          <w:color w:val="222222"/>
         </w:rPr>
         <w:t>Built full-stack applications using React, Node.js, Express.js and Express-Handlebars</w:t>
       </w:r>
       <w:r>
         <w:rPr>
-          <w:rFonts w:ascii="Calibri" w:eastAsia="Times New Roman" w:hAnsi="Calibri" w:cs="Calibri"/>
-          <w:color w:val="222222"/>
-          <w:sz w:val="20"/>
-          <w:szCs w:val="20"/>
+          <w:rFonts w:eastAsia="Times New Roman" w:cstheme="minorHAnsi"/>
+          <w:color w:val="222222"/>
         </w:rPr>
         <w:t>, and MySQL</w:t>
       </w:r>
@@ -548,36 +524,28 @@
         <w:ind w:right="-30"/>
         <w:textAlignment w:val="baseline"/>
         <w:rPr>
-          <w:rFonts w:ascii="Calibri" w:eastAsia="Times New Roman" w:hAnsi="Calibri" w:cs="Calibri"/>
-          <w:color w:val="222222"/>
-          <w:sz w:val="20"/>
-          <w:szCs w:val="20"/>
-        </w:rPr>
-      </w:pPr>
-      <w:r>
-        <w:rPr>
-          <w:rFonts w:ascii="Calibri" w:eastAsia="Times New Roman" w:hAnsi="Calibri" w:cs="Calibri"/>
-          <w:color w:val="222222"/>
-          <w:sz w:val="20"/>
-          <w:szCs w:val="20"/>
+          <w:rFonts w:eastAsia="Times New Roman" w:cstheme="minorHAnsi"/>
+          <w:color w:val="222222"/>
+        </w:rPr>
+      </w:pPr>
+      <w:r>
+        <w:rPr>
+          <w:rFonts w:eastAsia="Times New Roman" w:cstheme="minorHAnsi"/>
+          <w:color w:val="222222"/>
         </w:rPr>
         <w:t xml:space="preserve">Acted as group lead </w:t>
       </w:r>
       <w:r>
         <w:rPr>
-          <w:rFonts w:ascii="Calibri" w:eastAsia="Times New Roman" w:hAnsi="Calibri" w:cs="Calibri"/>
-          <w:color w:val="222222"/>
-          <w:sz w:val="20"/>
-          <w:szCs w:val="20"/>
+          <w:rFonts w:eastAsia="Times New Roman" w:cstheme="minorHAnsi"/>
+          <w:color w:val="222222"/>
         </w:rPr>
         <w:t xml:space="preserve">and architect </w:t>
       </w:r>
       <w:r>
         <w:rPr>
-          <w:rFonts w:ascii="Calibri" w:eastAsia="Times New Roman" w:hAnsi="Calibri" w:cs="Calibri"/>
-          <w:color w:val="222222"/>
-          <w:sz w:val="20"/>
-          <w:szCs w:val="20"/>
+          <w:rFonts w:eastAsia="Times New Roman" w:cstheme="minorHAnsi"/>
+          <w:color w:val="222222"/>
         </w:rPr>
         <w:t>for a midterm project</w:t>
       </w:r>
@@ -593,27 +561,21 @@
         <w:ind w:right="-30"/>
         <w:textAlignment w:val="baseline"/>
         <w:rPr>
-          <w:rFonts w:ascii="Calibri" w:eastAsia="Times New Roman" w:hAnsi="Calibri" w:cs="Calibri"/>
-          <w:color w:val="222222"/>
-          <w:sz w:val="20"/>
-          <w:szCs w:val="20"/>
-        </w:rPr>
-      </w:pPr>
-      <w:r>
-        <w:rPr>
-          <w:rFonts w:ascii="Calibri" w:eastAsia="Times New Roman" w:hAnsi="Calibri" w:cs="Calibri"/>
-          <w:color w:val="222222"/>
-          <w:sz w:val="20"/>
-          <w:szCs w:val="20"/>
+          <w:rFonts w:eastAsia="Times New Roman" w:cstheme="minorHAnsi"/>
+          <w:color w:val="222222"/>
+        </w:rPr>
+      </w:pPr>
+      <w:r>
+        <w:rPr>
+          <w:rFonts w:eastAsia="Times New Roman" w:cstheme="minorHAnsi"/>
+          <w:color w:val="222222"/>
         </w:rPr>
         <w:t>M</w:t>
       </w:r>
       <w:r>
         <w:rPr>
-          <w:rFonts w:ascii="Calibri" w:eastAsia="Times New Roman" w:hAnsi="Calibri" w:cs="Calibri"/>
-          <w:color w:val="222222"/>
-          <w:sz w:val="20"/>
-          <w:szCs w:val="20"/>
+          <w:rFonts w:eastAsia="Times New Roman" w:cstheme="minorHAnsi"/>
+          <w:color w:val="222222"/>
         </w:rPr>
         <w:t>entored group lead for the final project</w:t>
       </w:r>
@@ -624,19 +586,15 @@
         <w:ind w:left="-15" w:right="-30"/>
         <w:outlineLvl w:val="1"/>
         <w:rPr>
-          <w:rFonts w:ascii="Times New Roman" w:eastAsia="Times New Roman" w:hAnsi="Times New Roman" w:cs="Times New Roman"/>
+          <w:rFonts w:eastAsia="Times New Roman" w:cstheme="minorHAnsi"/>
           <w:b/>
           <w:bCs/>
-          <w:sz w:val="36"/>
-          <w:szCs w:val="36"/>
-        </w:rPr>
-      </w:pPr>
-      <w:r>
-        <w:rPr>
-          <w:rFonts w:ascii="Calibri" w:eastAsia="Times New Roman" w:hAnsi="Calibri" w:cs="Calibri"/>
-          <w:color w:val="222222"/>
-          <w:sz w:val="18"/>
-          <w:szCs w:val="18"/>
+        </w:rPr>
+      </w:pPr>
+      <w:r>
+        <w:rPr>
+          <w:rFonts w:eastAsia="Times New Roman" w:cstheme="minorHAnsi"/>
+          <w:color w:val="222222"/>
         </w:rPr>
         <w:t>DECEMBER 2001 - MAY 2010</w:t>
       </w:r>
@@ -647,23 +605,21 @@
         <w:ind w:left="-15" w:right="-30"/>
         <w:outlineLvl w:val="2"/>
         <w:rPr>
-          <w:rFonts w:ascii="Times New Roman" w:eastAsia="Times New Roman" w:hAnsi="Times New Roman" w:cs="Times New Roman"/>
+          <w:rFonts w:eastAsia="Times New Roman" w:cstheme="minorHAnsi"/>
           <w:b/>
           <w:bCs/>
-          <w:sz w:val="27"/>
-          <w:szCs w:val="27"/>
-        </w:rPr>
-      </w:pPr>
-      <w:r>
-        <w:rPr>
-          <w:rFonts w:ascii="Calibri" w:eastAsia="Times New Roman" w:hAnsi="Calibri" w:cs="Calibri"/>
+        </w:rPr>
+      </w:pPr>
+      <w:r>
+        <w:rPr>
+          <w:rFonts w:eastAsia="Times New Roman" w:cstheme="minorHAnsi"/>
           <w:color w:val="222222"/>
         </w:rPr>
         <w:t xml:space="preserve">Sherrie McNulty LLC, Merrimack, NH </w:t>
       </w:r>
       <w:r>
         <w:rPr>
-          <w:rFonts w:ascii="Calibri" w:eastAsia="Times New Roman" w:hAnsi="Calibri" w:cs="Calibri"/>
+          <w:rFonts w:eastAsia="Times New Roman" w:cstheme="minorHAnsi"/>
           <w:i/>
           <w:iCs/>
           <w:color w:val="222222"/>
@@ -673,52 +629,46 @@
     </w:p>
     <w:p>
       <w:pPr>
+        <w:pStyle w:val="ListParagraph"/>
         <w:numPr>
           <w:ilvl w:val="0"/>
-          <w:numId w:val="2"/>
+          <w:numId w:val="11"/>
         </w:numPr>
         <w:spacing w:before="200" w:after="0" w:line="240" w:lineRule="auto"/>
         <w:ind w:right="-30"/>
         <w:textAlignment w:val="baseline"/>
         <w:rPr>
-          <w:rFonts w:ascii="Calibri" w:eastAsia="Times New Roman" w:hAnsi="Calibri" w:cs="Calibri"/>
-          <w:color w:val="222222"/>
-          <w:sz w:val="20"/>
-          <w:szCs w:val="20"/>
-        </w:rPr>
-      </w:pPr>
-      <w:r>
-        <w:rPr>
-          <w:rFonts w:ascii="Calibri" w:eastAsia="Times New Roman" w:hAnsi="Calibri" w:cs="Calibri"/>
-          <w:color w:val="222222"/>
-          <w:sz w:val="20"/>
-          <w:szCs w:val="20"/>
+          <w:rFonts w:eastAsia="Times New Roman" w:cstheme="minorHAnsi"/>
+          <w:color w:val="222222"/>
+        </w:rPr>
+      </w:pPr>
+      <w:r>
+        <w:rPr>
+          <w:rFonts w:eastAsia="Times New Roman" w:cstheme="minorHAnsi"/>
+          <w:color w:val="222222"/>
         </w:rPr>
         <w:t>Developed personalized websites for realtors and produced marketing materials</w:t>
       </w:r>
     </w:p>
     <w:p>
       <w:pPr>
+        <w:pStyle w:val="ListParagraph"/>
         <w:numPr>
           <w:ilvl w:val="0"/>
-          <w:numId w:val="2"/>
+          <w:numId w:val="11"/>
         </w:numPr>
         <w:spacing w:after="0" w:line="240" w:lineRule="auto"/>
         <w:ind w:right="-30"/>
         <w:textAlignment w:val="baseline"/>
         <w:rPr>
-          <w:rFonts w:ascii="Calibri" w:eastAsia="Times New Roman" w:hAnsi="Calibri" w:cs="Calibri"/>
-          <w:color w:val="222222"/>
-          <w:sz w:val="20"/>
-          <w:szCs w:val="20"/>
-        </w:rPr>
-      </w:pPr>
-      <w:r>
-        <w:rPr>
-          <w:rFonts w:ascii="Calibri" w:eastAsia="Times New Roman" w:hAnsi="Calibri" w:cs="Calibri"/>
-          <w:color w:val="222222"/>
-          <w:sz w:val="20"/>
-          <w:szCs w:val="20"/>
+          <w:rFonts w:eastAsia="Times New Roman" w:cstheme="minorHAnsi"/>
+          <w:color w:val="222222"/>
+        </w:rPr>
+      </w:pPr>
+      <w:r>
+        <w:rPr>
+          <w:rFonts w:eastAsia="Times New Roman" w:cstheme="minorHAnsi"/>
+          <w:color w:val="222222"/>
         </w:rPr>
         <w:t>Provided on-site installation, training, customer support and sales</w:t>
       </w:r>
@@ -729,19 +679,15 @@
         <w:ind w:left="-15" w:right="-30"/>
         <w:outlineLvl w:val="1"/>
         <w:rPr>
-          <w:rFonts w:ascii="Times New Roman" w:eastAsia="Times New Roman" w:hAnsi="Times New Roman" w:cs="Times New Roman"/>
+          <w:rFonts w:eastAsia="Times New Roman" w:cstheme="minorHAnsi"/>
           <w:b/>
           <w:bCs/>
-          <w:sz w:val="36"/>
-          <w:szCs w:val="36"/>
-        </w:rPr>
-      </w:pPr>
-      <w:r>
-        <w:rPr>
-          <w:rFonts w:ascii="Calibri" w:eastAsia="Times New Roman" w:hAnsi="Calibri" w:cs="Calibri"/>
-          <w:color w:val="222222"/>
-          <w:sz w:val="18"/>
-          <w:szCs w:val="18"/>
+        </w:rPr>
+      </w:pPr>
+      <w:r>
+        <w:rPr>
+          <w:rFonts w:eastAsia="Times New Roman" w:cstheme="minorHAnsi"/>
+          <w:color w:val="222222"/>
         </w:rPr>
         <w:t>DECEMBER 2000 - AUGUST 2001</w:t>
       </w:r>
@@ -752,23 +698,21 @@
         <w:ind w:left="-15" w:right="-30"/>
         <w:outlineLvl w:val="2"/>
         <w:rPr>
-          <w:rFonts w:ascii="Times New Roman" w:eastAsia="Times New Roman" w:hAnsi="Times New Roman" w:cs="Times New Roman"/>
+          <w:rFonts w:eastAsia="Times New Roman" w:cstheme="minorHAnsi"/>
           <w:b/>
           <w:bCs/>
-          <w:sz w:val="27"/>
-          <w:szCs w:val="27"/>
-        </w:rPr>
-      </w:pPr>
-      <w:r>
-        <w:rPr>
-          <w:rFonts w:ascii="Calibri" w:eastAsia="Times New Roman" w:hAnsi="Calibri" w:cs="Calibri"/>
+        </w:rPr>
+      </w:pPr>
+      <w:r>
+        <w:rPr>
+          <w:rFonts w:eastAsia="Times New Roman" w:cstheme="minorHAnsi"/>
           <w:color w:val="222222"/>
         </w:rPr>
         <w:t xml:space="preserve">Avid Technologies, Tewksbury, MA </w:t>
       </w:r>
       <w:r>
         <w:rPr>
-          <w:rFonts w:ascii="Calibri" w:eastAsia="Times New Roman" w:hAnsi="Calibri" w:cs="Calibri"/>
+          <w:rFonts w:eastAsia="Times New Roman" w:cstheme="minorHAnsi"/>
           <w:i/>
           <w:iCs/>
           <w:color w:val="222222"/>
@@ -778,101 +722,78 @@
     </w:p>
     <w:p>
       <w:pPr>
+        <w:pStyle w:val="ListParagraph"/>
         <w:numPr>
           <w:ilvl w:val="0"/>
-          <w:numId w:val="3"/>
+          <w:numId w:val="8"/>
         </w:numPr>
-        <w:spacing w:before="200" w:after="0" w:line="240" w:lineRule="auto"/>
-        <w:ind w:left="-15" w:right="-30"/>
-        <w:textAlignment w:val="baseline"/>
-        <w:outlineLvl w:val="1"/>
-        <w:rPr>
-          <w:rFonts w:ascii="Times New Roman" w:eastAsia="Times New Roman" w:hAnsi="Times New Roman" w:cs="Times New Roman"/>
+        <w:spacing w:after="0" w:line="240" w:lineRule="auto"/>
+        <w:ind w:right="-30"/>
+        <w:outlineLvl w:val="2"/>
+        <w:rPr>
+          <w:rFonts w:eastAsia="Times New Roman" w:cstheme="minorHAnsi"/>
           <w:b/>
           <w:bCs/>
-          <w:sz w:val="36"/>
-          <w:szCs w:val="36"/>
-        </w:rPr>
-      </w:pPr>
-      <w:r>
-        <w:rPr>
-          <w:rFonts w:ascii="Calibri" w:eastAsia="Times New Roman" w:hAnsi="Calibri" w:cs="Calibri"/>
-          <w:color w:val="222222"/>
-          <w:sz w:val="20"/>
-          <w:szCs w:val="20"/>
+        </w:rPr>
+      </w:pPr>
+      <w:r>
+        <w:rPr>
+          <w:rFonts w:eastAsia="Times New Roman" w:cstheme="minorHAnsi"/>
+          <w:color w:val="222222"/>
         </w:rPr>
         <w:t>B</w:t>
       </w:r>
       <w:r>
         <w:rPr>
-          <w:rFonts w:ascii="Calibri" w:eastAsia="Times New Roman" w:hAnsi="Calibri" w:cs="Calibri"/>
-          <w:color w:val="222222"/>
-          <w:sz w:val="20"/>
-          <w:szCs w:val="20"/>
+          <w:rFonts w:eastAsia="Times New Roman" w:cstheme="minorHAnsi"/>
+          <w:color w:val="222222"/>
         </w:rPr>
         <w:t>uilt an in-house content management system that enabled journalists to publish materials on our website with</w:t>
       </w:r>
       <w:r>
         <w:rPr>
-          <w:rFonts w:ascii="Calibri" w:eastAsia="Times New Roman" w:hAnsi="Calibri" w:cs="Calibri"/>
-          <w:color w:val="222222"/>
-          <w:sz w:val="20"/>
-          <w:szCs w:val="20"/>
+          <w:rFonts w:eastAsia="Times New Roman" w:cstheme="minorHAnsi"/>
+          <w:color w:val="222222"/>
         </w:rPr>
         <w:t>out assistance from the software group. This system included a web accessible archive.</w:t>
       </w:r>
       <w:r>
         <w:rPr>
-          <w:rFonts w:ascii="Calibri" w:eastAsia="Times New Roman" w:hAnsi="Calibri" w:cs="Calibri"/>
-          <w:color w:val="222222"/>
-          <w:sz w:val="20"/>
-          <w:szCs w:val="20"/>
+          <w:rFonts w:eastAsia="Times New Roman" w:cstheme="minorHAnsi"/>
+          <w:color w:val="222222"/>
         </w:rPr>
         <w:t xml:space="preserve"> </w:t>
       </w:r>
       <w:r>
         <w:rPr>
-          <w:rFonts w:ascii="Calibri" w:eastAsia="Times New Roman" w:hAnsi="Calibri" w:cs="Calibri"/>
-          <w:color w:val="222222"/>
-          <w:sz w:val="20"/>
-          <w:szCs w:val="20"/>
+          <w:rFonts w:eastAsia="Times New Roman" w:cstheme="minorHAnsi"/>
+          <w:color w:val="222222"/>
         </w:rPr>
         <w:t xml:space="preserve">Technologies: </w:t>
       </w:r>
       <w:r>
         <w:rPr>
-          <w:rFonts w:ascii="Calibri" w:eastAsia="Times New Roman" w:hAnsi="Calibri" w:cs="Calibri"/>
-          <w:color w:val="222222"/>
-          <w:sz w:val="20"/>
-          <w:szCs w:val="20"/>
+          <w:rFonts w:eastAsia="Times New Roman" w:cstheme="minorHAnsi"/>
+          <w:color w:val="222222"/>
         </w:rPr>
         <w:t xml:space="preserve"> HTML, CSS, JavaScript and SQL. </w:t>
       </w:r>
     </w:p>
     <w:p>
       <w:pPr>
-        <w:numPr>
-          <w:ilvl w:val="0"/>
-          <w:numId w:val="3"/>
-        </w:numPr>
-        <w:spacing w:before="200" w:after="0" w:line="240" w:lineRule="auto"/>
-        <w:ind w:left="-15" w:right="-30"/>
-        <w:textAlignment w:val="baseline"/>
-        <w:outlineLvl w:val="1"/>
-        <w:rPr>
-          <w:rFonts w:ascii="Times New Roman" w:eastAsia="Times New Roman" w:hAnsi="Times New Roman" w:cs="Times New Roman"/>
+        <w:spacing w:after="0" w:line="240" w:lineRule="auto"/>
+        <w:ind w:right="-30"/>
+        <w:outlineLvl w:val="2"/>
+        <w:rPr>
+          <w:rFonts w:eastAsia="Times New Roman" w:cstheme="minorHAnsi"/>
           <w:b/>
           <w:bCs/>
-          <w:sz w:val="36"/>
-          <w:szCs w:val="36"/>
-        </w:rPr>
-      </w:pPr>
-      <w:r>
-        <w:rPr>
-          <w:rFonts w:ascii="Calibri" w:eastAsia="Times New Roman" w:hAnsi="Calibri" w:cs="Calibri"/>
-          <w:color w:val="222222"/>
-          <w:sz w:val="18"/>
-          <w:szCs w:val="18"/>
+        </w:rPr>
+      </w:pPr>
+      <w:r>
+        <w:rPr>
+          <w:rFonts w:eastAsia="Times New Roman" w:cstheme="minorHAnsi"/>
+          <w:color w:val="222222"/>
         </w:rPr>
         <w:t>OCTOBER 1997 - DECEMBER 2000</w:t>
       </w:r>
@@ -880,26 +801,24 @@
     <w:p>
       <w:pPr>
         <w:spacing w:after="0" w:line="240" w:lineRule="auto"/>
-        <w:ind w:left="-15" w:right="-30"/>
+        <w:ind w:right="-30"/>
         <w:outlineLvl w:val="2"/>
         <w:rPr>
-          <w:rFonts w:ascii="Times New Roman" w:eastAsia="Times New Roman" w:hAnsi="Times New Roman" w:cs="Times New Roman"/>
+          <w:rFonts w:eastAsia="Times New Roman" w:cstheme="minorHAnsi"/>
           <w:b/>
           <w:bCs/>
-          <w:sz w:val="27"/>
-          <w:szCs w:val="27"/>
-        </w:rPr>
-      </w:pPr>
-      <w:r>
-        <w:rPr>
-          <w:rFonts w:ascii="Calibri" w:eastAsia="Times New Roman" w:hAnsi="Calibri" w:cs="Calibri"/>
+        </w:rPr>
+      </w:pPr>
+      <w:r>
+        <w:rPr>
+          <w:rFonts w:eastAsia="Times New Roman" w:cstheme="minorHAnsi"/>
           <w:color w:val="222222"/>
         </w:rPr>
         <w:t xml:space="preserve">HADCO/Sanmina SCI, Salem, NH </w:t>
       </w:r>
       <w:r>
         <w:rPr>
-          <w:rFonts w:ascii="Calibri" w:eastAsia="Times New Roman" w:hAnsi="Calibri" w:cs="Calibri"/>
+          <w:rFonts w:eastAsia="Times New Roman" w:cstheme="minorHAnsi"/>
           <w:i/>
           <w:iCs/>
           <w:color w:val="222222"/>
@@ -917,27 +836,21 @@
         <w:ind w:right="-30"/>
         <w:textAlignment w:val="baseline"/>
         <w:rPr>
-          <w:rFonts w:ascii="Calibri" w:eastAsia="Times New Roman" w:hAnsi="Calibri" w:cs="Calibri"/>
-          <w:color w:val="222222"/>
-          <w:sz w:val="20"/>
-          <w:szCs w:val="20"/>
-        </w:rPr>
-      </w:pPr>
-      <w:r>
-        <w:rPr>
-          <w:rFonts w:ascii="Calibri" w:eastAsia="Times New Roman" w:hAnsi="Calibri" w:cs="Calibri"/>
-          <w:color w:val="222222"/>
-          <w:sz w:val="20"/>
-          <w:szCs w:val="20"/>
+          <w:rFonts w:eastAsia="Times New Roman" w:cstheme="minorHAnsi"/>
+          <w:color w:val="222222"/>
+        </w:rPr>
+      </w:pPr>
+      <w:r>
+        <w:rPr>
+          <w:rFonts w:eastAsia="Times New Roman" w:cstheme="minorHAnsi"/>
+          <w:color w:val="222222"/>
         </w:rPr>
         <w:t>Suggested and cre</w:t>
       </w:r>
       <w:r>
         <w:rPr>
-          <w:rFonts w:ascii="Calibri" w:eastAsia="Times New Roman" w:hAnsi="Calibri" w:cs="Calibri"/>
-          <w:color w:val="222222"/>
-          <w:sz w:val="20"/>
-          <w:szCs w:val="20"/>
+          <w:rFonts w:eastAsia="Times New Roman" w:cstheme="minorHAnsi"/>
+          <w:color w:val="222222"/>
         </w:rPr>
         <w:t>ated an in-house version control system in response to a week-long production outage after a developer released defective code prior to going on vacation. </w:t>
       </w:r>
@@ -952,36 +865,28 @@
         <w:ind w:right="-30"/>
         <w:textAlignment w:val="baseline"/>
         <w:rPr>
-          <w:rFonts w:ascii="Calibri" w:eastAsia="Times New Roman" w:hAnsi="Calibri" w:cs="Calibri"/>
-          <w:color w:val="222222"/>
-          <w:sz w:val="20"/>
-          <w:szCs w:val="20"/>
-        </w:rPr>
-      </w:pPr>
-      <w:r>
-        <w:rPr>
-          <w:rFonts w:ascii="Calibri" w:eastAsia="Times New Roman" w:hAnsi="Calibri" w:cs="Calibri"/>
-          <w:color w:val="222222"/>
-          <w:sz w:val="20"/>
-          <w:szCs w:val="20"/>
+          <w:rFonts w:eastAsia="Times New Roman" w:cstheme="minorHAnsi"/>
+          <w:color w:val="222222"/>
+        </w:rPr>
+      </w:pPr>
+      <w:r>
+        <w:rPr>
+          <w:rFonts w:eastAsia="Times New Roman" w:cstheme="minorHAnsi"/>
+          <w:color w:val="222222"/>
         </w:rPr>
         <w:t>In</w:t>
       </w:r>
       <w:r>
         <w:rPr>
-          <w:rFonts w:ascii="Calibri" w:eastAsia="Times New Roman" w:hAnsi="Calibri" w:cs="Calibri"/>
-          <w:color w:val="222222"/>
-          <w:sz w:val="20"/>
-          <w:szCs w:val="20"/>
+          <w:rFonts w:eastAsia="Times New Roman" w:cstheme="minorHAnsi"/>
+          <w:color w:val="222222"/>
         </w:rPr>
         <w:t xml:space="preserve">troduced </w:t>
       </w:r>
       <w:r>
         <w:rPr>
-          <w:rFonts w:ascii="Calibri" w:eastAsia="Times New Roman" w:hAnsi="Calibri" w:cs="Calibri"/>
-          <w:color w:val="222222"/>
-          <w:sz w:val="20"/>
-          <w:szCs w:val="20"/>
+          <w:rFonts w:eastAsia="Times New Roman" w:cstheme="minorHAnsi"/>
+          <w:color w:val="222222"/>
         </w:rPr>
         <w:t>the addition of graphical user interfaces to production tools to reduce material waste due to improper text entry. Additional benefits included faster throughput and reduced time required to train new staff.</w:t>
       </w:r>
@@ -996,63 +901,49 @@
         <w:ind w:right="-30"/>
         <w:textAlignment w:val="baseline"/>
         <w:rPr>
-          <w:rFonts w:ascii="Calibri" w:eastAsia="Times New Roman" w:hAnsi="Calibri" w:cs="Calibri"/>
-          <w:color w:val="222222"/>
-          <w:sz w:val="20"/>
-          <w:szCs w:val="20"/>
-        </w:rPr>
-      </w:pPr>
-      <w:r>
-        <w:rPr>
-          <w:rFonts w:ascii="Calibri" w:eastAsia="Times New Roman" w:hAnsi="Calibri" w:cs="Calibri"/>
-          <w:color w:val="222222"/>
-          <w:sz w:val="20"/>
-          <w:szCs w:val="20"/>
+          <w:rFonts w:eastAsia="Times New Roman" w:cstheme="minorHAnsi"/>
+          <w:color w:val="222222"/>
+        </w:rPr>
+      </w:pPr>
+      <w:r>
+        <w:rPr>
+          <w:rFonts w:eastAsia="Times New Roman" w:cstheme="minorHAnsi"/>
+          <w:color w:val="222222"/>
         </w:rPr>
         <w:t>Built</w:t>
       </w:r>
       <w:r>
         <w:rPr>
-          <w:rFonts w:ascii="Calibri" w:eastAsia="Times New Roman" w:hAnsi="Calibri" w:cs="Calibri"/>
-          <w:color w:val="222222"/>
-          <w:sz w:val="20"/>
-          <w:szCs w:val="20"/>
+          <w:rFonts w:eastAsia="Times New Roman" w:cstheme="minorHAnsi"/>
+          <w:color w:val="222222"/>
         </w:rPr>
         <w:t xml:space="preserve"> an in-house </w:t>
       </w:r>
       <w:r>
         <w:rPr>
-          <w:rFonts w:ascii="Calibri" w:eastAsia="Times New Roman" w:hAnsi="Calibri" w:cs="Calibri"/>
-          <w:color w:val="222222"/>
-          <w:sz w:val="20"/>
-          <w:szCs w:val="20"/>
+          <w:rFonts w:eastAsia="Times New Roman" w:cstheme="minorHAnsi"/>
+          <w:color w:val="222222"/>
         </w:rPr>
         <w:t>communication utility</w:t>
       </w:r>
       <w:r>
         <w:rPr>
-          <w:rFonts w:ascii="Calibri" w:eastAsia="Times New Roman" w:hAnsi="Calibri" w:cs="Calibri"/>
-          <w:color w:val="222222"/>
-          <w:sz w:val="20"/>
-          <w:szCs w:val="20"/>
+          <w:rFonts w:eastAsia="Times New Roman" w:cstheme="minorHAnsi"/>
+          <w:color w:val="222222"/>
         </w:rPr>
         <w:t xml:space="preserve"> to improve communication between production engineers </w:t>
       </w:r>
       <w:r>
         <w:rPr>
-          <w:rFonts w:ascii="Calibri" w:eastAsia="Times New Roman" w:hAnsi="Calibri" w:cs="Calibri"/>
-          <w:color w:val="222222"/>
-          <w:sz w:val="20"/>
-          <w:szCs w:val="20"/>
+          <w:rFonts w:eastAsia="Times New Roman" w:cstheme="minorHAnsi"/>
+          <w:color w:val="222222"/>
         </w:rPr>
         <w:t>across sites</w:t>
       </w:r>
       <w:r>
         <w:rPr>
-          <w:rFonts w:ascii="Calibri" w:eastAsia="Times New Roman" w:hAnsi="Calibri" w:cs="Calibri"/>
-          <w:color w:val="222222"/>
-          <w:sz w:val="20"/>
-          <w:szCs w:val="20"/>
+          <w:rFonts w:eastAsia="Times New Roman" w:cstheme="minorHAnsi"/>
+          <w:color w:val="222222"/>
         </w:rPr>
         <w:t>.</w:t>
       </w:r>
@@ -1063,19 +954,15 @@
         <w:ind w:left="-15" w:right="-30"/>
         <w:outlineLvl w:val="1"/>
         <w:rPr>
-          <w:rFonts w:ascii="Times New Roman" w:eastAsia="Times New Roman" w:hAnsi="Times New Roman" w:cs="Times New Roman"/>
+          <w:rFonts w:eastAsia="Times New Roman" w:cstheme="minorHAnsi"/>
           <w:b/>
           <w:bCs/>
-          <w:sz w:val="36"/>
-          <w:szCs w:val="36"/>
-        </w:rPr>
-      </w:pPr>
-      <w:r>
-        <w:rPr>
-          <w:rFonts w:ascii="Calibri" w:eastAsia="Times New Roman" w:hAnsi="Calibri" w:cs="Calibri"/>
-          <w:color w:val="222222"/>
-          <w:sz w:val="18"/>
-          <w:szCs w:val="18"/>
+        </w:rPr>
+      </w:pPr>
+      <w:r>
+        <w:rPr>
+          <w:rFonts w:eastAsia="Times New Roman" w:cstheme="minorHAnsi"/>
+          <w:color w:val="222222"/>
         </w:rPr>
         <w:t>FEBRUARY 1994 - OCTOBER 1997</w:t>
       </w:r>
@@ -1086,23 +973,21 @@
         <w:ind w:left="-15" w:right="-30"/>
         <w:outlineLvl w:val="2"/>
         <w:rPr>
-          <w:rFonts w:ascii="Times New Roman" w:eastAsia="Times New Roman" w:hAnsi="Times New Roman" w:cs="Times New Roman"/>
+          <w:rFonts w:eastAsia="Times New Roman" w:cstheme="minorHAnsi"/>
           <w:b/>
           <w:bCs/>
-          <w:sz w:val="27"/>
-          <w:szCs w:val="27"/>
-        </w:rPr>
-      </w:pPr>
-      <w:r>
-        <w:rPr>
-          <w:rFonts w:ascii="Calibri" w:eastAsia="Times New Roman" w:hAnsi="Calibri" w:cs="Calibri"/>
+        </w:rPr>
+      </w:pPr>
+      <w:r>
+        <w:rPr>
+          <w:rFonts w:eastAsia="Times New Roman" w:cstheme="minorHAnsi"/>
           <w:color w:val="222222"/>
         </w:rPr>
         <w:t>Applied Analysis Inc., Westford, MA</w:t>
       </w:r>
       <w:r>
         <w:rPr>
-          <w:rFonts w:ascii="Calibri" w:eastAsia="Times New Roman" w:hAnsi="Calibri" w:cs="Calibri"/>
+          <w:rFonts w:eastAsia="Times New Roman" w:cstheme="minorHAnsi"/>
           <w:i/>
           <w:iCs/>
           <w:color w:val="222222"/>
@@ -1120,18 +1005,14 @@
         <w:ind w:right="-30"/>
         <w:textAlignment w:val="baseline"/>
         <w:rPr>
-          <w:rFonts w:ascii="Calibri" w:eastAsia="Times New Roman" w:hAnsi="Calibri" w:cs="Calibri"/>
-          <w:color w:val="222222"/>
-          <w:sz w:val="20"/>
-          <w:szCs w:val="20"/>
-        </w:rPr>
-      </w:pPr>
-      <w:r>
-        <w:rPr>
-          <w:rFonts w:ascii="Calibri" w:eastAsia="Times New Roman" w:hAnsi="Calibri" w:cs="Calibri"/>
-          <w:color w:val="222222"/>
-          <w:sz w:val="20"/>
-          <w:szCs w:val="20"/>
+          <w:rFonts w:eastAsia="Times New Roman" w:cstheme="minorHAnsi"/>
+          <w:color w:val="222222"/>
+        </w:rPr>
+      </w:pPr>
+      <w:r>
+        <w:rPr>
+          <w:rFonts w:eastAsia="Times New Roman" w:cstheme="minorHAnsi"/>
+          <w:color w:val="222222"/>
         </w:rPr>
         <w:t>Developed a bathymetry prototype that won a $400,000 grant to start development of what later became a corner-stone product.</w:t>
       </w:r>
@@ -1146,19 +1027,16 @@
         <w:ind w:right="-30"/>
         <w:textAlignment w:val="baseline"/>
         <w:rPr>
-          <w:rFonts w:ascii="Calibri" w:eastAsia="Times New Roman" w:hAnsi="Calibri" w:cs="Calibri"/>
-          <w:color w:val="222222"/>
-          <w:sz w:val="20"/>
-          <w:szCs w:val="20"/>
-        </w:rPr>
-      </w:pPr>
-      <w:r>
-        <w:rPr>
-          <w:rFonts w:ascii="Calibri" w:eastAsia="Times New Roman" w:hAnsi="Calibri" w:cs="Calibri"/>
-          <w:color w:val="222222"/>
-          <w:sz w:val="20"/>
-          <w:szCs w:val="20"/>
-        </w:rPr>
+          <w:rFonts w:eastAsia="Times New Roman" w:cstheme="minorHAnsi"/>
+          <w:color w:val="222222"/>
+        </w:rPr>
+      </w:pPr>
+      <w:r>
+        <w:rPr>
+          <w:rFonts w:eastAsia="Times New Roman" w:cstheme="minorHAnsi"/>
+          <w:color w:val="222222"/>
+        </w:rPr>
+        <w:lastRenderedPageBreak/>
         <w:t>Voluntarily filled in as acting software lead at which time I led our migration from exclusively UNIX systems to a multi-platform network. This included integration of legacy C code that ran on UNIX systems with C++ running on both Windows and UNIX systems with minimal code changes.  </w:t>
       </w:r>
     </w:p>
@@ -1172,18 +1050,14 @@
         <w:ind w:right="-30"/>
         <w:textAlignment w:val="baseline"/>
         <w:rPr>
-          <w:rFonts w:ascii="Calibri" w:eastAsia="Times New Roman" w:hAnsi="Calibri" w:cs="Calibri"/>
-          <w:color w:val="222222"/>
-          <w:sz w:val="20"/>
-          <w:szCs w:val="20"/>
-        </w:rPr>
-      </w:pPr>
-      <w:r>
-        <w:rPr>
-          <w:rFonts w:ascii="Calibri" w:eastAsia="Times New Roman" w:hAnsi="Calibri" w:cs="Calibri"/>
-          <w:color w:val="222222"/>
-          <w:sz w:val="20"/>
-          <w:szCs w:val="20"/>
+          <w:rFonts w:eastAsia="Times New Roman" w:cstheme="minorHAnsi"/>
+          <w:color w:val="222222"/>
+        </w:rPr>
+      </w:pPr>
+      <w:r>
+        <w:rPr>
+          <w:rFonts w:eastAsia="Times New Roman" w:cstheme="minorHAnsi"/>
+          <w:color w:val="222222"/>
         </w:rPr>
         <w:t>Created an in-house automated release and version control system that compiled, released and maintained software versions for multiple environments and across platforms. This saved development time, improved the reliability of code releases and enabled quick reliable roll-back of code.</w:t>
       </w:r>
@@ -1198,18 +1072,14 @@
         <w:ind w:right="-30"/>
         <w:textAlignment w:val="baseline"/>
         <w:rPr>
-          <w:rFonts w:ascii="Calibri" w:eastAsia="Times New Roman" w:hAnsi="Calibri" w:cs="Calibri"/>
-          <w:color w:val="222222"/>
-          <w:sz w:val="20"/>
-          <w:szCs w:val="20"/>
-        </w:rPr>
-      </w:pPr>
-      <w:r>
-        <w:rPr>
-          <w:rFonts w:ascii="Calibri" w:eastAsia="Times New Roman" w:hAnsi="Calibri" w:cs="Calibri"/>
-          <w:color w:val="222222"/>
-          <w:sz w:val="20"/>
-          <w:szCs w:val="20"/>
+          <w:rFonts w:eastAsia="Times New Roman" w:cstheme="minorHAnsi"/>
+          <w:color w:val="222222"/>
+        </w:rPr>
+      </w:pPr>
+      <w:r>
+        <w:rPr>
+          <w:rFonts w:eastAsia="Times New Roman" w:cstheme="minorHAnsi"/>
+          <w:color w:val="222222"/>
         </w:rPr>
         <w:t>Maintained Computers and peripherals for two LANs, one of which was a closed LAN that we used for sensitive processes.</w:t>
       </w:r>
@@ -1224,18 +1094,14 @@
         <w:ind w:right="-30"/>
         <w:textAlignment w:val="baseline"/>
         <w:rPr>
-          <w:rFonts w:ascii="Calibri" w:eastAsia="Times New Roman" w:hAnsi="Calibri" w:cs="Calibri"/>
-          <w:color w:val="222222"/>
-          <w:sz w:val="20"/>
-          <w:szCs w:val="20"/>
-        </w:rPr>
-      </w:pPr>
-      <w:r>
-        <w:rPr>
-          <w:rFonts w:ascii="Calibri" w:eastAsia="Times New Roman" w:hAnsi="Calibri" w:cs="Calibri"/>
-          <w:color w:val="222222"/>
-          <w:sz w:val="20"/>
-          <w:szCs w:val="20"/>
+          <w:rFonts w:eastAsia="Times New Roman" w:cstheme="minorHAnsi"/>
+          <w:color w:val="222222"/>
+        </w:rPr>
+      </w:pPr>
+      <w:r>
+        <w:rPr>
+          <w:rFonts w:eastAsia="Times New Roman" w:cstheme="minorHAnsi"/>
+          <w:color w:val="222222"/>
         </w:rPr>
         <w:t>Secret Security Clearance</w:t>
       </w:r>
@@ -1246,22 +1112,20 @@
         <w:ind w:right="-30"/>
         <w:outlineLvl w:val="0"/>
         <w:rPr>
-          <w:rFonts w:ascii="Times New Roman" w:eastAsia="Times New Roman" w:hAnsi="Times New Roman" w:cs="Times New Roman"/>
-          <w:b/>
-          <w:bCs/>
-          <w:kern w:val="36"/>
-          <w:sz w:val="48"/>
-          <w:szCs w:val="48"/>
-        </w:rPr>
-      </w:pPr>
-      <w:r>
-        <w:rPr>
-          <w:rFonts w:ascii="Calibri" w:eastAsia="Times New Roman" w:hAnsi="Calibri" w:cs="Calibri"/>
-          <w:color w:val="222222"/>
+          <w:rFonts w:eastAsia="Times New Roman" w:cstheme="minorHAnsi"/>
           <w:kern w:val="36"/>
           <w:sz w:val="28"/>
           <w:szCs w:val="28"/>
         </w:rPr>
+      </w:pPr>
+      <w:r>
+        <w:rPr>
+          <w:rFonts w:eastAsia="Times New Roman" w:cstheme="minorHAnsi"/>
+          <w:color w:val="222222"/>
+          <w:kern w:val="36"/>
+          <w:sz w:val="28"/>
+          <w:szCs w:val="28"/>
+        </w:rPr>
         <w:t>Education</w:t>
       </w:r>
     </w:p>
@@ -1269,35 +1133,36 @@
       <w:pPr>
         <w:spacing w:after="0" w:line="240" w:lineRule="auto"/>
         <w:rPr>
-          <w:rFonts w:ascii="Times New Roman" w:eastAsia="Times New Roman" w:hAnsi="Times New Roman" w:cs="Times New Roman"/>
-          <w:sz w:val="24"/>
-          <w:szCs w:val="24"/>
-        </w:rPr>
-      </w:pPr>
-    </w:p>
-    <w:p>
-      <w:pPr>
+          <w:rFonts w:eastAsia="Times New Roman" w:cstheme="minorHAnsi"/>
+        </w:rPr>
+      </w:pPr>
+    </w:p>
+    <w:p>
+      <w:pPr>
+        <w:pStyle w:val="ListParagraph"/>
+        <w:numPr>
+          <w:ilvl w:val="0"/>
+          <w:numId w:val="8"/>
+        </w:numPr>
         <w:spacing w:after="0" w:line="240" w:lineRule="auto"/>
-        <w:ind w:left="-15" w:right="-30"/>
+        <w:ind w:right="-30"/>
         <w:outlineLvl w:val="2"/>
         <w:rPr>
-          <w:rFonts w:ascii="Times New Roman" w:eastAsia="Times New Roman" w:hAnsi="Times New Roman" w:cs="Times New Roman"/>
+          <w:rFonts w:eastAsia="Times New Roman" w:cstheme="minorHAnsi"/>
           <w:b/>
           <w:bCs/>
-          <w:sz w:val="27"/>
-          <w:szCs w:val="27"/>
-        </w:rPr>
-      </w:pPr>
-      <w:r>
-        <w:rPr>
-          <w:rFonts w:ascii="Calibri" w:eastAsia="Times New Roman" w:hAnsi="Calibri" w:cs="Calibri"/>
+        </w:rPr>
+      </w:pPr>
+      <w:r>
+        <w:rPr>
+          <w:rFonts w:eastAsia="Times New Roman" w:cstheme="minorHAnsi"/>
           <w:color w:val="222222"/>
         </w:rPr>
         <w:t>University of Richmond, Richmond, VA</w:t>
       </w:r>
       <w:r>
         <w:rPr>
-          <w:rFonts w:ascii="Calibri" w:eastAsia="Times New Roman" w:hAnsi="Calibri" w:cs="Calibri"/>
+          <w:rFonts w:eastAsia="Times New Roman" w:cstheme="minorHAnsi"/>
           <w:i/>
           <w:iCs/>
           <w:color w:val="222222"/>
@@ -1306,7 +1171,7 @@
       </w:r>
       <w:r>
         <w:rPr>
-          <w:rFonts w:ascii="Calibri" w:eastAsia="Times New Roman" w:hAnsi="Calibri" w:cs="Calibri"/>
+          <w:rFonts w:eastAsia="Times New Roman" w:cstheme="minorHAnsi"/>
           <w:i/>
           <w:iCs/>
           <w:color w:val="222222"/>
@@ -1315,7 +1180,7 @@
       </w:r>
       <w:r>
         <w:rPr>
-          <w:rFonts w:ascii="Calibri" w:eastAsia="Times New Roman" w:hAnsi="Calibri" w:cs="Calibri"/>
+          <w:rFonts w:eastAsia="Times New Roman" w:cstheme="minorHAnsi"/>
           <w:i/>
           <w:iCs/>
           <w:color w:val="222222"/>
@@ -1324,7 +1189,7 @@
       </w:r>
       <w:r>
         <w:rPr>
-          <w:rFonts w:ascii="Calibri" w:eastAsia="Times New Roman" w:hAnsi="Calibri" w:cs="Calibri"/>
+          <w:rFonts w:eastAsia="Times New Roman" w:cstheme="minorHAnsi"/>
           <w:i/>
           <w:iCs/>
           <w:color w:val="222222"/>
@@ -1333,7 +1198,7 @@
       </w:r>
       <w:r>
         <w:rPr>
-          <w:rFonts w:ascii="Calibri" w:eastAsia="Times New Roman" w:hAnsi="Calibri" w:cs="Calibri"/>
+          <w:rFonts w:eastAsia="Times New Roman" w:cstheme="minorHAnsi"/>
           <w:i/>
           <w:iCs/>
           <w:color w:val="222222"/>
@@ -1342,7 +1207,7 @@
       </w:r>
       <w:r>
         <w:rPr>
-          <w:rFonts w:ascii="Calibri" w:eastAsia="Times New Roman" w:hAnsi="Calibri" w:cs="Calibri"/>
+          <w:rFonts w:eastAsia="Times New Roman" w:cstheme="minorHAnsi"/>
           <w:i/>
           <w:iCs/>
           <w:color w:val="222222"/>
@@ -1351,7 +1216,7 @@
       </w:r>
       <w:r>
         <w:rPr>
-          <w:rFonts w:ascii="Calibri" w:eastAsia="Times New Roman" w:hAnsi="Calibri" w:cs="Calibri"/>
+          <w:rFonts w:eastAsia="Times New Roman" w:cstheme="minorHAnsi"/>
           <w:i/>
           <w:iCs/>
           <w:color w:val="222222"/>
@@ -1361,27 +1226,30 @@
     </w:p>
     <w:p>
       <w:pPr>
+        <w:pStyle w:val="ListParagraph"/>
+        <w:numPr>
+          <w:ilvl w:val="0"/>
+          <w:numId w:val="8"/>
+        </w:numPr>
         <w:spacing w:after="0" w:line="240" w:lineRule="auto"/>
-        <w:ind w:left="-15" w:right="-30"/>
+        <w:ind w:right="-30"/>
         <w:outlineLvl w:val="2"/>
         <w:rPr>
-          <w:rFonts w:ascii="Times New Roman" w:eastAsia="Times New Roman" w:hAnsi="Times New Roman" w:cs="Times New Roman"/>
+          <w:rFonts w:eastAsia="Times New Roman" w:cstheme="minorHAnsi"/>
           <w:b/>
           <w:bCs/>
-          <w:sz w:val="27"/>
-          <w:szCs w:val="27"/>
-        </w:rPr>
-      </w:pPr>
-      <w:r>
-        <w:rPr>
-          <w:rFonts w:ascii="Calibri" w:eastAsia="Times New Roman" w:hAnsi="Calibri" w:cs="Calibri"/>
+        </w:rPr>
+      </w:pPr>
+      <w:r>
+        <w:rPr>
+          <w:rFonts w:eastAsia="Times New Roman" w:cstheme="minorHAnsi"/>
           <w:color w:val="222222"/>
         </w:rPr>
         <w:t>Utah State University, Logan, UT</w:t>
       </w:r>
       <w:r>
         <w:rPr>
-          <w:rFonts w:ascii="Calibri" w:eastAsia="Times New Roman" w:hAnsi="Calibri" w:cs="Calibri"/>
+          <w:rFonts w:eastAsia="Times New Roman" w:cstheme="minorHAnsi"/>
           <w:i/>
           <w:iCs/>
           <w:color w:val="222222"/>
@@ -1391,27 +1259,30 @@
     </w:p>
     <w:p>
       <w:pPr>
+        <w:pStyle w:val="ListParagraph"/>
+        <w:numPr>
+          <w:ilvl w:val="0"/>
+          <w:numId w:val="8"/>
+        </w:numPr>
         <w:spacing w:after="0" w:line="240" w:lineRule="auto"/>
-        <w:ind w:left="-15" w:right="-30"/>
+        <w:ind w:right="-30"/>
         <w:outlineLvl w:val="2"/>
         <w:rPr>
-          <w:rFonts w:ascii="Times New Roman" w:eastAsia="Times New Roman" w:hAnsi="Times New Roman" w:cs="Times New Roman"/>
+          <w:rFonts w:eastAsia="Times New Roman" w:cstheme="minorHAnsi"/>
           <w:b/>
           <w:bCs/>
-          <w:sz w:val="27"/>
-          <w:szCs w:val="27"/>
-        </w:rPr>
-      </w:pPr>
-      <w:r>
-        <w:rPr>
-          <w:rFonts w:ascii="Calibri" w:eastAsia="Times New Roman" w:hAnsi="Calibri" w:cs="Calibri"/>
+        </w:rPr>
+      </w:pPr>
+      <w:r>
+        <w:rPr>
+          <w:rFonts w:eastAsia="Times New Roman" w:cstheme="minorHAnsi"/>
           <w:color w:val="222222"/>
         </w:rPr>
         <w:t>Normandale Community College, Bloomington, MN</w:t>
       </w:r>
       <w:r>
         <w:rPr>
-          <w:rFonts w:ascii="Calibri" w:eastAsia="Times New Roman" w:hAnsi="Calibri" w:cs="Calibri"/>
+          <w:rFonts w:eastAsia="Times New Roman" w:cstheme="minorHAnsi"/>
           <w:i/>
           <w:iCs/>
           <w:color w:val="222222"/>
@@ -1425,71 +1296,59 @@
         <w:ind w:right="-30"/>
         <w:outlineLvl w:val="0"/>
         <w:rPr>
-          <w:rFonts w:ascii="Times New Roman" w:eastAsia="Times New Roman" w:hAnsi="Times New Roman" w:cs="Times New Roman"/>
-          <w:b/>
-          <w:bCs/>
-          <w:kern w:val="36"/>
-          <w:sz w:val="48"/>
-          <w:szCs w:val="48"/>
-        </w:rPr>
-      </w:pPr>
-      <w:r>
-        <w:rPr>
-          <w:rFonts w:ascii="Calibri" w:eastAsia="Times New Roman" w:hAnsi="Calibri" w:cs="Calibri"/>
-          <w:color w:val="222222"/>
+          <w:rFonts w:eastAsia="Times New Roman" w:cstheme="minorHAnsi"/>
           <w:kern w:val="36"/>
           <w:sz w:val="28"/>
           <w:szCs w:val="28"/>
         </w:rPr>
+      </w:pPr>
+      <w:r>
+        <w:rPr>
+          <w:rFonts w:eastAsia="Times New Roman" w:cstheme="minorHAnsi"/>
+          <w:color w:val="222222"/>
+          <w:kern w:val="36"/>
+          <w:sz w:val="28"/>
+          <w:szCs w:val="28"/>
+        </w:rPr>
         <w:t>Awards</w:t>
       </w:r>
     </w:p>
     <w:p>
-      <w:r>
-        <w:rPr>
-          <w:rFonts w:ascii="Calibri" w:eastAsia="Times New Roman" w:hAnsi="Calibri" w:cs="Calibri"/>
-          <w:color w:val="222222"/>
-          <w:sz w:val="20"/>
-          <w:szCs w:val="20"/>
+      <w:pPr>
+        <w:rPr>
+          <w:rFonts w:cstheme="minorHAnsi"/>
+        </w:rPr>
+      </w:pPr>
+      <w:r>
+        <w:rPr>
+          <w:rFonts w:eastAsia="Times New Roman" w:cstheme="minorHAnsi"/>
+          <w:color w:val="222222"/>
         </w:rPr>
         <w:t xml:space="preserve">Dean’s List, Academic Achievement, Certificates of Merit, </w:t>
       </w:r>
-      <w:r>
-        <w:rPr>
-          <w:rFonts w:ascii="Arial" w:eastAsia="Times New Roman" w:hAnsi="Arial" w:cs="Arial"/>
-          <w:color w:val="222222"/>
-          <w:sz w:val="20"/>
-          <w:szCs w:val="20"/>
+      <w:proofErr w:type="spellStart"/>
+      <w:r>
+        <w:rPr>
+          <w:rFonts w:eastAsia="Times New Roman" w:cstheme="minorHAnsi"/>
+          <w:color w:val="222222"/>
         </w:rPr>
         <w:t>Φ</w:t>
       </w:r>
       <w:r>
         <w:rPr>
-          <w:rFonts w:ascii="Georgia" w:eastAsia="Times New Roman" w:hAnsi="Georgia" w:cs="Times New Roman"/>
-          <w:color w:val="222222"/>
-          <w:sz w:val="20"/>
-          <w:szCs w:val="20"/>
+          <w:rFonts w:eastAsia="Times New Roman" w:cstheme="minorHAnsi"/>
+          <w:color w:val="222222"/>
           <w:shd w:val="clear" w:color="auto" w:fill="FFFFFF"/>
         </w:rPr>
         <w:t>θK</w:t>
       </w:r>
-      <w:r>
-        <w:rPr>
-          <w:rFonts w:ascii="Arial" w:eastAsia="Times New Roman" w:hAnsi="Arial" w:cs="Arial"/>
-          <w:color w:val="222222"/>
-          <w:sz w:val="20"/>
-          <w:szCs w:val="20"/>
-        </w:rPr>
-        <w:t xml:space="preserve"> </w:t>
-      </w:r>
-      <w:r>
-        <w:rPr>
-          <w:rFonts w:ascii="Calibri" w:eastAsia="Times New Roman" w:hAnsi="Calibri" w:cs="Calibri"/>
-          <w:color w:val="222222"/>
-          <w:sz w:val="20"/>
-          <w:szCs w:val="20"/>
-        </w:rPr>
-        <w:t>Honors Fraternity Alumni</w:t>
+      <w:proofErr w:type="spellEnd"/>
+      <w:r>
+        <w:rPr>
+          <w:rFonts w:eastAsia="Times New Roman" w:cstheme="minorHAnsi"/>
+          <w:color w:val="222222"/>
+        </w:rPr>
+        <w:t xml:space="preserve"> Honors Fraternity Alumni</w:t>
       </w:r>
     </w:p>
     <w:sectPr>
@@ -1505,6 +1364,232 @@
 <file path=word/numbering.xml><?xml version="1.0" encoding="utf-8"?>
 <w:numbering xmlns:wpc="http://schemas.microsoft.com/office/word/2010/wordprocessingCanvas" xmlns:cx="http://schemas.microsoft.com/office/drawing/2014/chartex" xmlns:cx1="http://schemas.microsoft.com/office/drawing/2015/9/8/chartex" xmlns:cx2="http://schemas.microsoft.com/office/drawing/2015/10/21/chartex" xmlns:cx3="http://schemas.microsoft.com/office/drawing/2016/5/9/chartex" xmlns:cx4="http://schemas.microsoft.com/office/drawing/2016/5/10/chartex" xmlns:cx5="http://schemas.microsoft.com/office/drawing/2016/5/11/chartex" xmlns:cx6="http://schemas.microsoft.com/office/drawing/2016/5/12/chartex" xmlns:cx7="http://schemas.microsoft.com/office/drawing/2016/5/13/chartex" xmlns:cx8="http://schemas.microsoft.com/office/drawing/2016/5/14/chartex" xmlns:mc="http://schemas.openxmlformats.org/markup-compatibility/2006" xmlns:aink="http://schemas.microsoft.com/office/drawing/2016/ink" xmlns:am3d="http://schemas.microsoft.com/office/drawing/2017/model3d" xmlns:o="urn:schemas-microsoft-com:office:office" xmlns:r="http://schemas.openxmlformats.org/officeDocument/2006/relationships" xmlns:m="http://schemas.openxmlformats.org/officeDocument/2006/math" xmlns:v="urn:schemas-microsoft-com:vml" xmlns:wp14="http://schemas.microsoft.com/office/word/2010/wordprocessingDrawing" xmlns:wp="http://schemas.openxmlformats.org/drawingml/2006/wordprocessingDrawing" xmlns:w10="urn:schemas-microsoft-com:office:word" xmlns:w="http://schemas.openxmlformats.org/wordprocessingml/2006/main" xmlns:w14="http://schemas.microsoft.com/office/word/2010/wordml" xmlns:w15="http://schemas.microsoft.com/office/word/2012/wordml" xmlns:w16cid="http://schemas.microsoft.com/office/word/2016/wordml/cid" xmlns:w16se="http://schemas.microsoft.com/office/word/2015/wordml/symex" xmlns:wpg="http://schemas.microsoft.com/office/word/2010/wordprocessingGroup" xmlns:wpi="http://schemas.microsoft.com/office/word/2010/wordprocessingInk" xmlns:wne="http://schemas.microsoft.com/office/word/2006/wordml" xmlns:wps="http://schemas.microsoft.com/office/word/2010/wordprocessingShape" mc:Ignorable="w14 w15 w16se w16cid wp14">
   <w:abstractNum w:abstractNumId="0" w15:restartNumberingAfterBreak="0">
+    <w:nsid w:val="007B2C7A"/>
+    <w:multiLevelType w:val="hybridMultilevel"/>
+    <w:tmpl w:val="DAA6BA26"/>
+    <w:lvl w:ilvl="0" w:tplc="04090001">
+      <w:start w:val="1"/>
+      <w:numFmt w:val="bullet"/>
+      <w:lvlText w:val=""/>
+      <w:lvlJc w:val="left"/>
+      <w:pPr>
+        <w:ind w:left="720" w:hanging="360"/>
+      </w:pPr>
+      <w:rPr>
+        <w:rFonts w:ascii="Symbol" w:hAnsi="Symbol" w:hint="default"/>
+      </w:rPr>
+    </w:lvl>
+    <w:lvl w:ilvl="1" w:tplc="04090003" w:tentative="1">
+      <w:start w:val="1"/>
+      <w:numFmt w:val="bullet"/>
+      <w:lvlText w:val="o"/>
+      <w:lvlJc w:val="left"/>
+      <w:pPr>
+        <w:ind w:left="1440" w:hanging="360"/>
+      </w:pPr>
+      <w:rPr>
+        <w:rFonts w:ascii="Courier New" w:hAnsi="Courier New" w:cs="Courier New" w:hint="default"/>
+      </w:rPr>
+    </w:lvl>
+    <w:lvl w:ilvl="2" w:tplc="04090005" w:tentative="1">
+      <w:start w:val="1"/>
+      <w:numFmt w:val="bullet"/>
+      <w:lvlText w:val=""/>
+      <w:lvlJc w:val="left"/>
+      <w:pPr>
+        <w:ind w:left="2160" w:hanging="360"/>
+      </w:pPr>
+      <w:rPr>
+        <w:rFonts w:ascii="Wingdings" w:hAnsi="Wingdings" w:hint="default"/>
+      </w:rPr>
+    </w:lvl>
+    <w:lvl w:ilvl="3" w:tplc="04090001" w:tentative="1">
+      <w:start w:val="1"/>
+      <w:numFmt w:val="bullet"/>
+      <w:lvlText w:val=""/>
+      <w:lvlJc w:val="left"/>
+      <w:pPr>
+        <w:ind w:left="2880" w:hanging="360"/>
+      </w:pPr>
+      <w:rPr>
+        <w:rFonts w:ascii="Symbol" w:hAnsi="Symbol" w:hint="default"/>
+      </w:rPr>
+    </w:lvl>
+    <w:lvl w:ilvl="4" w:tplc="04090003" w:tentative="1">
+      <w:start w:val="1"/>
+      <w:numFmt w:val="bullet"/>
+      <w:lvlText w:val="o"/>
+      <w:lvlJc w:val="left"/>
+      <w:pPr>
+        <w:ind w:left="3600" w:hanging="360"/>
+      </w:pPr>
+      <w:rPr>
+        <w:rFonts w:ascii="Courier New" w:hAnsi="Courier New" w:cs="Courier New" w:hint="default"/>
+      </w:rPr>
+    </w:lvl>
+    <w:lvl w:ilvl="5" w:tplc="04090005" w:tentative="1">
+      <w:start w:val="1"/>
+      <w:numFmt w:val="bullet"/>
+      <w:lvlText w:val=""/>
+      <w:lvlJc w:val="left"/>
+      <w:pPr>
+        <w:ind w:left="4320" w:hanging="360"/>
+      </w:pPr>
+      <w:rPr>
+        <w:rFonts w:ascii="Wingdings" w:hAnsi="Wingdings" w:hint="default"/>
+      </w:rPr>
+    </w:lvl>
+    <w:lvl w:ilvl="6" w:tplc="04090001" w:tentative="1">
+      <w:start w:val="1"/>
+      <w:numFmt w:val="bullet"/>
+      <w:lvlText w:val=""/>
+      <w:lvlJc w:val="left"/>
+      <w:pPr>
+        <w:ind w:left="5040" w:hanging="360"/>
+      </w:pPr>
+      <w:rPr>
+        <w:rFonts w:ascii="Symbol" w:hAnsi="Symbol" w:hint="default"/>
+      </w:rPr>
+    </w:lvl>
+    <w:lvl w:ilvl="7" w:tplc="04090003" w:tentative="1">
+      <w:start w:val="1"/>
+      <w:numFmt w:val="bullet"/>
+      <w:lvlText w:val="o"/>
+      <w:lvlJc w:val="left"/>
+      <w:pPr>
+        <w:ind w:left="5760" w:hanging="360"/>
+      </w:pPr>
+      <w:rPr>
+        <w:rFonts w:ascii="Courier New" w:hAnsi="Courier New" w:cs="Courier New" w:hint="default"/>
+      </w:rPr>
+    </w:lvl>
+    <w:lvl w:ilvl="8" w:tplc="04090005" w:tentative="1">
+      <w:start w:val="1"/>
+      <w:numFmt w:val="bullet"/>
+      <w:lvlText w:val=""/>
+      <w:lvlJc w:val="left"/>
+      <w:pPr>
+        <w:ind w:left="6480" w:hanging="360"/>
+      </w:pPr>
+      <w:rPr>
+        <w:rFonts w:ascii="Wingdings" w:hAnsi="Wingdings" w:hint="default"/>
+      </w:rPr>
+    </w:lvl>
+  </w:abstractNum>
+  <w:abstractNum w:abstractNumId="1" w15:restartNumberingAfterBreak="0">
+    <w:nsid w:val="0DC865F0"/>
+    <w:multiLevelType w:val="hybridMultilevel"/>
+    <w:tmpl w:val="020849B8"/>
+    <w:lvl w:ilvl="0" w:tplc="04090001">
+      <w:start w:val="1"/>
+      <w:numFmt w:val="bullet"/>
+      <w:lvlText w:val=""/>
+      <w:lvlJc w:val="left"/>
+      <w:pPr>
+        <w:ind w:left="720" w:hanging="360"/>
+      </w:pPr>
+      <w:rPr>
+        <w:rFonts w:ascii="Symbol" w:hAnsi="Symbol" w:hint="default"/>
+      </w:rPr>
+    </w:lvl>
+    <w:lvl w:ilvl="1" w:tplc="04090003" w:tentative="1">
+      <w:start w:val="1"/>
+      <w:numFmt w:val="bullet"/>
+      <w:lvlText w:val="o"/>
+      <w:lvlJc w:val="left"/>
+      <w:pPr>
+        <w:ind w:left="1440" w:hanging="360"/>
+      </w:pPr>
+      <w:rPr>
+        <w:rFonts w:ascii="Courier New" w:hAnsi="Courier New" w:cs="Courier New" w:hint="default"/>
+      </w:rPr>
+    </w:lvl>
+    <w:lvl w:ilvl="2" w:tplc="04090005" w:tentative="1">
+      <w:start w:val="1"/>
+      <w:numFmt w:val="bullet"/>
+      <w:lvlText w:val=""/>
+      <w:lvlJc w:val="left"/>
+      <w:pPr>
+        <w:ind w:left="2160" w:hanging="360"/>
+      </w:pPr>
+      <w:rPr>
+        <w:rFonts w:ascii="Wingdings" w:hAnsi="Wingdings" w:hint="default"/>
+      </w:rPr>
+    </w:lvl>
+    <w:lvl w:ilvl="3" w:tplc="04090001" w:tentative="1">
+      <w:start w:val="1"/>
+      <w:numFmt w:val="bullet"/>
+      <w:lvlText w:val=""/>
+      <w:lvlJc w:val="left"/>
+      <w:pPr>
+        <w:ind w:left="2880" w:hanging="360"/>
+      </w:pPr>
+      <w:rPr>
+        <w:rFonts w:ascii="Symbol" w:hAnsi="Symbol" w:hint="default"/>
+      </w:rPr>
+    </w:lvl>
+    <w:lvl w:ilvl="4" w:tplc="04090003" w:tentative="1">
+      <w:start w:val="1"/>
+      <w:numFmt w:val="bullet"/>
+      <w:lvlText w:val="o"/>
+      <w:lvlJc w:val="left"/>
+      <w:pPr>
+        <w:ind w:left="3600" w:hanging="360"/>
+      </w:pPr>
+      <w:rPr>
+        <w:rFonts w:ascii="Courier New" w:hAnsi="Courier New" w:cs="Courier New" w:hint="default"/>
+      </w:rPr>
+    </w:lvl>
+    <w:lvl w:ilvl="5" w:tplc="04090005" w:tentative="1">
+      <w:start w:val="1"/>
+      <w:numFmt w:val="bullet"/>
+      <w:lvlText w:val=""/>
+      <w:lvlJc w:val="left"/>
+      <w:pPr>
+        <w:ind w:left="4320" w:hanging="360"/>
+      </w:pPr>
+      <w:rPr>
+        <w:rFonts w:ascii="Wingdings" w:hAnsi="Wingdings" w:hint="default"/>
+      </w:rPr>
+    </w:lvl>
+    <w:lvl w:ilvl="6" w:tplc="04090001" w:tentative="1">
+      <w:start w:val="1"/>
+      <w:numFmt w:val="bullet"/>
+      <w:lvlText w:val=""/>
+      <w:lvlJc w:val="left"/>
+      <w:pPr>
+        <w:ind w:left="5040" w:hanging="360"/>
+      </w:pPr>
+      <w:rPr>
+        <w:rFonts w:ascii="Symbol" w:hAnsi="Symbol" w:hint="default"/>
+      </w:rPr>
+    </w:lvl>
+    <w:lvl w:ilvl="7" w:tplc="04090003" w:tentative="1">
+      <w:start w:val="1"/>
+      <w:numFmt w:val="bullet"/>
+      <w:lvlText w:val="o"/>
+      <w:lvlJc w:val="left"/>
+      <w:pPr>
+        <w:ind w:left="5760" w:hanging="360"/>
+      </w:pPr>
+      <w:rPr>
+        <w:rFonts w:ascii="Courier New" w:hAnsi="Courier New" w:cs="Courier New" w:hint="default"/>
+      </w:rPr>
+    </w:lvl>
+    <w:lvl w:ilvl="8" w:tplc="04090005" w:tentative="1">
+      <w:start w:val="1"/>
+      <w:numFmt w:val="bullet"/>
+      <w:lvlText w:val=""/>
+      <w:lvlJc w:val="left"/>
+      <w:pPr>
+        <w:ind w:left="6480" w:hanging="360"/>
+      </w:pPr>
+      <w:rPr>
+        <w:rFonts w:ascii="Wingdings" w:hAnsi="Wingdings" w:hint="default"/>
+      </w:rPr>
+    </w:lvl>
+  </w:abstractNum>
+  <w:abstractNum w:abstractNumId="2" w15:restartNumberingAfterBreak="0">
     <w:nsid w:val="27202083"/>
     <w:multiLevelType w:val="multilevel"/>
     <w:tmpl w:val="F868692E"/>
@@ -1653,7 +1738,7 @@
       </w:rPr>
     </w:lvl>
   </w:abstractNum>
-  <w:abstractNum w:abstractNumId="1" w15:restartNumberingAfterBreak="0">
+  <w:abstractNum w:abstractNumId="3" w15:restartNumberingAfterBreak="0">
     <w:nsid w:val="30CB1C31"/>
     <w:multiLevelType w:val="multilevel"/>
     <w:tmpl w:val="5F7C8994"/>
@@ -1802,7 +1887,120 @@
       </w:rPr>
     </w:lvl>
   </w:abstractNum>
-  <w:abstractNum w:abstractNumId="2" w15:restartNumberingAfterBreak="0">
+  <w:abstractNum w:abstractNumId="4" w15:restartNumberingAfterBreak="0">
+    <w:nsid w:val="329420B1"/>
+    <w:multiLevelType w:val="hybridMultilevel"/>
+    <w:tmpl w:val="7AF8F8CC"/>
+    <w:lvl w:ilvl="0" w:tplc="04090001">
+      <w:start w:val="1"/>
+      <w:numFmt w:val="bullet"/>
+      <w:lvlText w:val=""/>
+      <w:lvlJc w:val="left"/>
+      <w:pPr>
+        <w:ind w:left="705" w:hanging="360"/>
+      </w:pPr>
+      <w:rPr>
+        <w:rFonts w:ascii="Symbol" w:hAnsi="Symbol" w:hint="default"/>
+      </w:rPr>
+    </w:lvl>
+    <w:lvl w:ilvl="1" w:tplc="04090003" w:tentative="1">
+      <w:start w:val="1"/>
+      <w:numFmt w:val="bullet"/>
+      <w:lvlText w:val="o"/>
+      <w:lvlJc w:val="left"/>
+      <w:pPr>
+        <w:ind w:left="1425" w:hanging="360"/>
+      </w:pPr>
+      <w:rPr>
+        <w:rFonts w:ascii="Courier New" w:hAnsi="Courier New" w:cs="Courier New" w:hint="default"/>
+      </w:rPr>
+    </w:lvl>
+    <w:lvl w:ilvl="2" w:tplc="04090005" w:tentative="1">
+      <w:start w:val="1"/>
+      <w:numFmt w:val="bullet"/>
+      <w:lvlText w:val=""/>
+      <w:lvlJc w:val="left"/>
+      <w:pPr>
+        <w:ind w:left="2145" w:hanging="360"/>
+      </w:pPr>
+      <w:rPr>
+        <w:rFonts w:ascii="Wingdings" w:hAnsi="Wingdings" w:hint="default"/>
+      </w:rPr>
+    </w:lvl>
+    <w:lvl w:ilvl="3" w:tplc="04090001" w:tentative="1">
+      <w:start w:val="1"/>
+      <w:numFmt w:val="bullet"/>
+      <w:lvlText w:val=""/>
+      <w:lvlJc w:val="left"/>
+      <w:pPr>
+        <w:ind w:left="2865" w:hanging="360"/>
+      </w:pPr>
+      <w:rPr>
+        <w:rFonts w:ascii="Symbol" w:hAnsi="Symbol" w:hint="default"/>
+      </w:rPr>
+    </w:lvl>
+    <w:lvl w:ilvl="4" w:tplc="04090003" w:tentative="1">
+      <w:start w:val="1"/>
+      <w:numFmt w:val="bullet"/>
+      <w:lvlText w:val="o"/>
+      <w:lvlJc w:val="left"/>
+      <w:pPr>
+        <w:ind w:left="3585" w:hanging="360"/>
+      </w:pPr>
+      <w:rPr>
+        <w:rFonts w:ascii="Courier New" w:hAnsi="Courier New" w:cs="Courier New" w:hint="default"/>
+      </w:rPr>
+    </w:lvl>
+    <w:lvl w:ilvl="5" w:tplc="04090005" w:tentative="1">
+      <w:start w:val="1"/>
+      <w:numFmt w:val="bullet"/>
+      <w:lvlText w:val=""/>
+      <w:lvlJc w:val="left"/>
+      <w:pPr>
+        <w:ind w:left="4305" w:hanging="360"/>
+      </w:pPr>
+      <w:rPr>
+        <w:rFonts w:ascii="Wingdings" w:hAnsi="Wingdings" w:hint="default"/>
+      </w:rPr>
+    </w:lvl>
+    <w:lvl w:ilvl="6" w:tplc="04090001" w:tentative="1">
+      <w:start w:val="1"/>
+      <w:numFmt w:val="bullet"/>
+      <w:lvlText w:val=""/>
+      <w:lvlJc w:val="left"/>
+      <w:pPr>
+        <w:ind w:left="5025" w:hanging="360"/>
+      </w:pPr>
+      <w:rPr>
+        <w:rFonts w:ascii="Symbol" w:hAnsi="Symbol" w:hint="default"/>
+      </w:rPr>
+    </w:lvl>
+    <w:lvl w:ilvl="7" w:tplc="04090003" w:tentative="1">
+      <w:start w:val="1"/>
+      <w:numFmt w:val="bullet"/>
+      <w:lvlText w:val="o"/>
+      <w:lvlJc w:val="left"/>
+      <w:pPr>
+        <w:ind w:left="5745" w:hanging="360"/>
+      </w:pPr>
+      <w:rPr>
+        <w:rFonts w:ascii="Courier New" w:hAnsi="Courier New" w:cs="Courier New" w:hint="default"/>
+      </w:rPr>
+    </w:lvl>
+    <w:lvl w:ilvl="8" w:tplc="04090005" w:tentative="1">
+      <w:start w:val="1"/>
+      <w:numFmt w:val="bullet"/>
+      <w:lvlText w:val=""/>
+      <w:lvlJc w:val="left"/>
+      <w:pPr>
+        <w:ind w:left="6465" w:hanging="360"/>
+      </w:pPr>
+      <w:rPr>
+        <w:rFonts w:ascii="Wingdings" w:hAnsi="Wingdings" w:hint="default"/>
+      </w:rPr>
+    </w:lvl>
+  </w:abstractNum>
+  <w:abstractNum w:abstractNumId="5" w15:restartNumberingAfterBreak="0">
     <w:nsid w:val="35D9137B"/>
     <w:multiLevelType w:val="multilevel"/>
     <w:tmpl w:val="281ABCFA"/>
@@ -1951,7 +2149,7 @@
       </w:rPr>
     </w:lvl>
   </w:abstractNum>
-  <w:abstractNum w:abstractNumId="3" w15:restartNumberingAfterBreak="0">
+  <w:abstractNum w:abstractNumId="6" w15:restartNumberingAfterBreak="0">
     <w:nsid w:val="38926DBC"/>
     <w:multiLevelType w:val="multilevel"/>
     <w:tmpl w:val="4E161CFA"/>
@@ -2100,7 +2298,7 @@
       </w:rPr>
     </w:lvl>
   </w:abstractNum>
-  <w:abstractNum w:abstractNumId="4" w15:restartNumberingAfterBreak="0">
+  <w:abstractNum w:abstractNumId="7" w15:restartNumberingAfterBreak="0">
     <w:nsid w:val="3D8F4E6E"/>
     <w:multiLevelType w:val="multilevel"/>
     <w:tmpl w:val="17C8C77A"/>
@@ -2249,20 +2447,377 @@
       </w:rPr>
     </w:lvl>
   </w:abstractNum>
+  <w:abstractNum w:abstractNumId="8" w15:restartNumberingAfterBreak="0">
+    <w:nsid w:val="64F30079"/>
+    <w:multiLevelType w:val="hybridMultilevel"/>
+    <w:tmpl w:val="9E3867F4"/>
+    <w:lvl w:ilvl="0" w:tplc="04090001">
+      <w:start w:val="1"/>
+      <w:numFmt w:val="bullet"/>
+      <w:lvlText w:val=""/>
+      <w:lvlJc w:val="left"/>
+      <w:pPr>
+        <w:ind w:left="720" w:hanging="360"/>
+      </w:pPr>
+      <w:rPr>
+        <w:rFonts w:ascii="Symbol" w:hAnsi="Symbol" w:hint="default"/>
+      </w:rPr>
+    </w:lvl>
+    <w:lvl w:ilvl="1" w:tplc="04090003" w:tentative="1">
+      <w:start w:val="1"/>
+      <w:numFmt w:val="bullet"/>
+      <w:lvlText w:val="o"/>
+      <w:lvlJc w:val="left"/>
+      <w:pPr>
+        <w:ind w:left="1440" w:hanging="360"/>
+      </w:pPr>
+      <w:rPr>
+        <w:rFonts w:ascii="Courier New" w:hAnsi="Courier New" w:cs="Courier New" w:hint="default"/>
+      </w:rPr>
+    </w:lvl>
+    <w:lvl w:ilvl="2" w:tplc="04090005" w:tentative="1">
+      <w:start w:val="1"/>
+      <w:numFmt w:val="bullet"/>
+      <w:lvlText w:val=""/>
+      <w:lvlJc w:val="left"/>
+      <w:pPr>
+        <w:ind w:left="2160" w:hanging="360"/>
+      </w:pPr>
+      <w:rPr>
+        <w:rFonts w:ascii="Wingdings" w:hAnsi="Wingdings" w:hint="default"/>
+      </w:rPr>
+    </w:lvl>
+    <w:lvl w:ilvl="3" w:tplc="04090001" w:tentative="1">
+      <w:start w:val="1"/>
+      <w:numFmt w:val="bullet"/>
+      <w:lvlText w:val=""/>
+      <w:lvlJc w:val="left"/>
+      <w:pPr>
+        <w:ind w:left="2880" w:hanging="360"/>
+      </w:pPr>
+      <w:rPr>
+        <w:rFonts w:ascii="Symbol" w:hAnsi="Symbol" w:hint="default"/>
+      </w:rPr>
+    </w:lvl>
+    <w:lvl w:ilvl="4" w:tplc="04090003" w:tentative="1">
+      <w:start w:val="1"/>
+      <w:numFmt w:val="bullet"/>
+      <w:lvlText w:val="o"/>
+      <w:lvlJc w:val="left"/>
+      <w:pPr>
+        <w:ind w:left="3600" w:hanging="360"/>
+      </w:pPr>
+      <w:rPr>
+        <w:rFonts w:ascii="Courier New" w:hAnsi="Courier New" w:cs="Courier New" w:hint="default"/>
+      </w:rPr>
+    </w:lvl>
+    <w:lvl w:ilvl="5" w:tplc="04090005" w:tentative="1">
+      <w:start w:val="1"/>
+      <w:numFmt w:val="bullet"/>
+      <w:lvlText w:val=""/>
+      <w:lvlJc w:val="left"/>
+      <w:pPr>
+        <w:ind w:left="4320" w:hanging="360"/>
+      </w:pPr>
+      <w:rPr>
+        <w:rFonts w:ascii="Wingdings" w:hAnsi="Wingdings" w:hint="default"/>
+      </w:rPr>
+    </w:lvl>
+    <w:lvl w:ilvl="6" w:tplc="04090001" w:tentative="1">
+      <w:start w:val="1"/>
+      <w:numFmt w:val="bullet"/>
+      <w:lvlText w:val=""/>
+      <w:lvlJc w:val="left"/>
+      <w:pPr>
+        <w:ind w:left="5040" w:hanging="360"/>
+      </w:pPr>
+      <w:rPr>
+        <w:rFonts w:ascii="Symbol" w:hAnsi="Symbol" w:hint="default"/>
+      </w:rPr>
+    </w:lvl>
+    <w:lvl w:ilvl="7" w:tplc="04090003" w:tentative="1">
+      <w:start w:val="1"/>
+      <w:numFmt w:val="bullet"/>
+      <w:lvlText w:val="o"/>
+      <w:lvlJc w:val="left"/>
+      <w:pPr>
+        <w:ind w:left="5760" w:hanging="360"/>
+      </w:pPr>
+      <w:rPr>
+        <w:rFonts w:ascii="Courier New" w:hAnsi="Courier New" w:cs="Courier New" w:hint="default"/>
+      </w:rPr>
+    </w:lvl>
+    <w:lvl w:ilvl="8" w:tplc="04090005" w:tentative="1">
+      <w:start w:val="1"/>
+      <w:numFmt w:val="bullet"/>
+      <w:lvlText w:val=""/>
+      <w:lvlJc w:val="left"/>
+      <w:pPr>
+        <w:ind w:left="6480" w:hanging="360"/>
+      </w:pPr>
+      <w:rPr>
+        <w:rFonts w:ascii="Wingdings" w:hAnsi="Wingdings" w:hint="default"/>
+      </w:rPr>
+    </w:lvl>
+  </w:abstractNum>
+  <w:abstractNum w:abstractNumId="9" w15:restartNumberingAfterBreak="0">
+    <w:nsid w:val="724B0563"/>
+    <w:multiLevelType w:val="hybridMultilevel"/>
+    <w:tmpl w:val="A0C8B7F8"/>
+    <w:lvl w:ilvl="0" w:tplc="04090001">
+      <w:start w:val="1"/>
+      <w:numFmt w:val="bullet"/>
+      <w:lvlText w:val=""/>
+      <w:lvlJc w:val="left"/>
+      <w:pPr>
+        <w:ind w:left="360" w:hanging="360"/>
+      </w:pPr>
+      <w:rPr>
+        <w:rFonts w:ascii="Symbol" w:hAnsi="Symbol" w:hint="default"/>
+      </w:rPr>
+    </w:lvl>
+    <w:lvl w:ilvl="1" w:tplc="04090003" w:tentative="1">
+      <w:start w:val="1"/>
+      <w:numFmt w:val="bullet"/>
+      <w:lvlText w:val="o"/>
+      <w:lvlJc w:val="left"/>
+      <w:pPr>
+        <w:ind w:left="1080" w:hanging="360"/>
+      </w:pPr>
+      <w:rPr>
+        <w:rFonts w:ascii="Courier New" w:hAnsi="Courier New" w:cs="Courier New" w:hint="default"/>
+      </w:rPr>
+    </w:lvl>
+    <w:lvl w:ilvl="2" w:tplc="04090005" w:tentative="1">
+      <w:start w:val="1"/>
+      <w:numFmt w:val="bullet"/>
+      <w:lvlText w:val=""/>
+      <w:lvlJc w:val="left"/>
+      <w:pPr>
+        <w:ind w:left="1800" w:hanging="360"/>
+      </w:pPr>
+      <w:rPr>
+        <w:rFonts w:ascii="Wingdings" w:hAnsi="Wingdings" w:hint="default"/>
+      </w:rPr>
+    </w:lvl>
+    <w:lvl w:ilvl="3" w:tplc="04090001" w:tentative="1">
+      <w:start w:val="1"/>
+      <w:numFmt w:val="bullet"/>
+      <w:lvlText w:val=""/>
+      <w:lvlJc w:val="left"/>
+      <w:pPr>
+        <w:ind w:left="2520" w:hanging="360"/>
+      </w:pPr>
+      <w:rPr>
+        <w:rFonts w:ascii="Symbol" w:hAnsi="Symbol" w:hint="default"/>
+      </w:rPr>
+    </w:lvl>
+    <w:lvl w:ilvl="4" w:tplc="04090003" w:tentative="1">
+      <w:start w:val="1"/>
+      <w:numFmt w:val="bullet"/>
+      <w:lvlText w:val="o"/>
+      <w:lvlJc w:val="left"/>
+      <w:pPr>
+        <w:ind w:left="3240" w:hanging="360"/>
+      </w:pPr>
+      <w:rPr>
+        <w:rFonts w:ascii="Courier New" w:hAnsi="Courier New" w:cs="Courier New" w:hint="default"/>
+      </w:rPr>
+    </w:lvl>
+    <w:lvl w:ilvl="5" w:tplc="04090005" w:tentative="1">
+      <w:start w:val="1"/>
+      <w:numFmt w:val="bullet"/>
+      <w:lvlText w:val=""/>
+      <w:lvlJc w:val="left"/>
+      <w:pPr>
+        <w:ind w:left="3960" w:hanging="360"/>
+      </w:pPr>
+      <w:rPr>
+        <w:rFonts w:ascii="Wingdings" w:hAnsi="Wingdings" w:hint="default"/>
+      </w:rPr>
+    </w:lvl>
+    <w:lvl w:ilvl="6" w:tplc="04090001" w:tentative="1">
+      <w:start w:val="1"/>
+      <w:numFmt w:val="bullet"/>
+      <w:lvlText w:val=""/>
+      <w:lvlJc w:val="left"/>
+      <w:pPr>
+        <w:ind w:left="4680" w:hanging="360"/>
+      </w:pPr>
+      <w:rPr>
+        <w:rFonts w:ascii="Symbol" w:hAnsi="Symbol" w:hint="default"/>
+      </w:rPr>
+    </w:lvl>
+    <w:lvl w:ilvl="7" w:tplc="04090003" w:tentative="1">
+      <w:start w:val="1"/>
+      <w:numFmt w:val="bullet"/>
+      <w:lvlText w:val="o"/>
+      <w:lvlJc w:val="left"/>
+      <w:pPr>
+        <w:ind w:left="5400" w:hanging="360"/>
+      </w:pPr>
+      <w:rPr>
+        <w:rFonts w:ascii="Courier New" w:hAnsi="Courier New" w:cs="Courier New" w:hint="default"/>
+      </w:rPr>
+    </w:lvl>
+    <w:lvl w:ilvl="8" w:tplc="04090005" w:tentative="1">
+      <w:start w:val="1"/>
+      <w:numFmt w:val="bullet"/>
+      <w:lvlText w:val=""/>
+      <w:lvlJc w:val="left"/>
+      <w:pPr>
+        <w:ind w:left="6120" w:hanging="360"/>
+      </w:pPr>
+      <w:rPr>
+        <w:rFonts w:ascii="Wingdings" w:hAnsi="Wingdings" w:hint="default"/>
+      </w:rPr>
+    </w:lvl>
+  </w:abstractNum>
+  <w:abstractNum w:abstractNumId="10" w15:restartNumberingAfterBreak="0">
+    <w:nsid w:val="72CF46CC"/>
+    <w:multiLevelType w:val="hybridMultilevel"/>
+    <w:tmpl w:val="7C5C73DE"/>
+    <w:lvl w:ilvl="0" w:tplc="04090001">
+      <w:start w:val="1"/>
+      <w:numFmt w:val="bullet"/>
+      <w:lvlText w:val=""/>
+      <w:lvlJc w:val="left"/>
+      <w:pPr>
+        <w:ind w:left="720" w:hanging="360"/>
+      </w:pPr>
+      <w:rPr>
+        <w:rFonts w:ascii="Symbol" w:hAnsi="Symbol" w:hint="default"/>
+      </w:rPr>
+    </w:lvl>
+    <w:lvl w:ilvl="1" w:tplc="04090003" w:tentative="1">
+      <w:start w:val="1"/>
+      <w:numFmt w:val="bullet"/>
+      <w:lvlText w:val="o"/>
+      <w:lvlJc w:val="left"/>
+      <w:pPr>
+        <w:ind w:left="1440" w:hanging="360"/>
+      </w:pPr>
+      <w:rPr>
+        <w:rFonts w:ascii="Courier New" w:hAnsi="Courier New" w:cs="Courier New" w:hint="default"/>
+      </w:rPr>
+    </w:lvl>
+    <w:lvl w:ilvl="2" w:tplc="04090005" w:tentative="1">
+      <w:start w:val="1"/>
+      <w:numFmt w:val="bullet"/>
+      <w:lvlText w:val=""/>
+      <w:lvlJc w:val="left"/>
+      <w:pPr>
+        <w:ind w:left="2160" w:hanging="360"/>
+      </w:pPr>
+      <w:rPr>
+        <w:rFonts w:ascii="Wingdings" w:hAnsi="Wingdings" w:hint="default"/>
+      </w:rPr>
+    </w:lvl>
+    <w:lvl w:ilvl="3" w:tplc="04090001" w:tentative="1">
+      <w:start w:val="1"/>
+      <w:numFmt w:val="bullet"/>
+      <w:lvlText w:val=""/>
+      <w:lvlJc w:val="left"/>
+      <w:pPr>
+        <w:ind w:left="2880" w:hanging="360"/>
+      </w:pPr>
+      <w:rPr>
+        <w:rFonts w:ascii="Symbol" w:hAnsi="Symbol" w:hint="default"/>
+      </w:rPr>
+    </w:lvl>
+    <w:lvl w:ilvl="4" w:tplc="04090003" w:tentative="1">
+      <w:start w:val="1"/>
+      <w:numFmt w:val="bullet"/>
+      <w:lvlText w:val="o"/>
+      <w:lvlJc w:val="left"/>
+      <w:pPr>
+        <w:ind w:left="3600" w:hanging="360"/>
+      </w:pPr>
+      <w:rPr>
+        <w:rFonts w:ascii="Courier New" w:hAnsi="Courier New" w:cs="Courier New" w:hint="default"/>
+      </w:rPr>
+    </w:lvl>
+    <w:lvl w:ilvl="5" w:tplc="04090005" w:tentative="1">
+      <w:start w:val="1"/>
+      <w:numFmt w:val="bullet"/>
+      <w:lvlText w:val=""/>
+      <w:lvlJc w:val="left"/>
+      <w:pPr>
+        <w:ind w:left="4320" w:hanging="360"/>
+      </w:pPr>
+      <w:rPr>
+        <w:rFonts w:ascii="Wingdings" w:hAnsi="Wingdings" w:hint="default"/>
+      </w:rPr>
+    </w:lvl>
+    <w:lvl w:ilvl="6" w:tplc="04090001" w:tentative="1">
+      <w:start w:val="1"/>
+      <w:numFmt w:val="bullet"/>
+      <w:lvlText w:val=""/>
+      <w:lvlJc w:val="left"/>
+      <w:pPr>
+        <w:ind w:left="5040" w:hanging="360"/>
+      </w:pPr>
+      <w:rPr>
+        <w:rFonts w:ascii="Symbol" w:hAnsi="Symbol" w:hint="default"/>
+      </w:rPr>
+    </w:lvl>
+    <w:lvl w:ilvl="7" w:tplc="04090003" w:tentative="1">
+      <w:start w:val="1"/>
+      <w:numFmt w:val="bullet"/>
+      <w:lvlText w:val="o"/>
+      <w:lvlJc w:val="left"/>
+      <w:pPr>
+        <w:ind w:left="5760" w:hanging="360"/>
+      </w:pPr>
+      <w:rPr>
+        <w:rFonts w:ascii="Courier New" w:hAnsi="Courier New" w:cs="Courier New" w:hint="default"/>
+      </w:rPr>
+    </w:lvl>
+    <w:lvl w:ilvl="8" w:tplc="04090005" w:tentative="1">
+      <w:start w:val="1"/>
+      <w:numFmt w:val="bullet"/>
+      <w:lvlText w:val=""/>
+      <w:lvlJc w:val="left"/>
+      <w:pPr>
+        <w:ind w:left="6480" w:hanging="360"/>
+      </w:pPr>
+      <w:rPr>
+        <w:rFonts w:ascii="Wingdings" w:hAnsi="Wingdings" w:hint="default"/>
+      </w:rPr>
+    </w:lvl>
+  </w:abstractNum>
   <w:num w:numId="1">
+    <w:abstractNumId w:val="3"/>
+  </w:num>
+  <w:num w:numId="2">
+    <w:abstractNumId w:val="7"/>
+  </w:num>
+  <w:num w:numId="3">
+    <w:abstractNumId w:val="2"/>
+  </w:num>
+  <w:num w:numId="4">
+    <w:abstractNumId w:val="5"/>
+  </w:num>
+  <w:num w:numId="5">
+    <w:abstractNumId w:val="6"/>
+  </w:num>
+  <w:num w:numId="6">
+    <w:abstractNumId w:val="10"/>
+  </w:num>
+  <w:num w:numId="7">
     <w:abstractNumId w:val="1"/>
   </w:num>
-  <w:num w:numId="2">
+  <w:num w:numId="8">
     <w:abstractNumId w:val="4"/>
   </w:num>
-  <w:num w:numId="3">
+  <w:num w:numId="9">
+    <w:abstractNumId w:val="9"/>
+  </w:num>
+  <w:num w:numId="10">
     <w:abstractNumId w:val="0"/>
   </w:num>
-  <w:num w:numId="4">
-    <w:abstractNumId w:val="2"/>
-  </w:num>
-  <w:num w:numId="5">
-    <w:abstractNumId w:val="3"/>
+  <w:num w:numId="11">
+    <w:abstractNumId w:val="8"/>
   </w:num>
 </w:numbering>
 </file>

</xml_diff>